<commit_message>
added books category and add books module
</commit_message>
<xml_diff>
--- a/documentation/project documentation.docx
+++ b/documentation/project documentation.docx
@@ -682,9 +682,6 @@
         <w:p>
           <w:pPr>
             <w:pStyle w:val="Contents1"/>
-            <w:tabs>
-              <w:tab w:val="right" w:pos="9638" w:leader="dot"/>
-            </w:tabs>
             <w:rPr/>
           </w:pPr>
           <w:r>
@@ -716,9 +713,6 @@
         <w:p>
           <w:pPr>
             <w:pStyle w:val="Contents1"/>
-            <w:tabs>
-              <w:tab w:val="right" w:pos="9638" w:leader="dot"/>
-            </w:tabs>
             <w:rPr/>
           </w:pPr>
           <w:hyperlink w:anchor="__RefHeading___Toc317_2265601551">
@@ -735,9 +729,6 @@
         <w:p>
           <w:pPr>
             <w:pStyle w:val="Contents1"/>
-            <w:tabs>
-              <w:tab w:val="right" w:pos="9638" w:leader="dot"/>
-            </w:tabs>
             <w:rPr/>
           </w:pPr>
           <w:hyperlink w:anchor="__RefHeading___Toc319_2265601551">
@@ -754,9 +745,6 @@
         <w:p>
           <w:pPr>
             <w:pStyle w:val="Contents1"/>
-            <w:tabs>
-              <w:tab w:val="right" w:pos="9638" w:leader="dot"/>
-            </w:tabs>
             <w:rPr/>
           </w:pPr>
           <w:hyperlink w:anchor="__RefHeading___Toc321_2265601551">
@@ -773,9 +761,6 @@
         <w:p>
           <w:pPr>
             <w:pStyle w:val="Contents1"/>
-            <w:tabs>
-              <w:tab w:val="right" w:pos="9638" w:leader="dot"/>
-            </w:tabs>
             <w:rPr/>
           </w:pPr>
           <w:hyperlink w:anchor="__RefHeading___Toc323_2265601551">
@@ -792,9 +777,6 @@
         <w:p>
           <w:pPr>
             <w:pStyle w:val="Contents1"/>
-            <w:tabs>
-              <w:tab w:val="right" w:pos="9638" w:leader="dot"/>
-            </w:tabs>
             <w:rPr/>
           </w:pPr>
           <w:hyperlink w:anchor="__RefHeading___Toc325_2265601551">
@@ -811,9 +793,6 @@
         <w:p>
           <w:pPr>
             <w:pStyle w:val="Contents2"/>
-            <w:tabs>
-              <w:tab w:val="right" w:pos="9638" w:leader="dot"/>
-            </w:tabs>
             <w:rPr/>
           </w:pPr>
           <w:hyperlink w:anchor="__RefHeading___Toc327_2265601551">
@@ -830,9 +809,6 @@
         <w:p>
           <w:pPr>
             <w:pStyle w:val="Contents2"/>
-            <w:tabs>
-              <w:tab w:val="right" w:pos="9638" w:leader="dot"/>
-            </w:tabs>
             <w:rPr/>
           </w:pPr>
           <w:hyperlink w:anchor="__RefHeading___Toc329_2265601551">
@@ -849,9 +825,6 @@
         <w:p>
           <w:pPr>
             <w:pStyle w:val="Contents2"/>
-            <w:tabs>
-              <w:tab w:val="right" w:pos="9638" w:leader="dot"/>
-            </w:tabs>
             <w:rPr/>
           </w:pPr>
           <w:hyperlink w:anchor="__RefHeading___Toc331_2265601551">
@@ -868,9 +841,6 @@
         <w:p>
           <w:pPr>
             <w:pStyle w:val="Contents3"/>
-            <w:tabs>
-              <w:tab w:val="right" w:pos="9638" w:leader="dot"/>
-            </w:tabs>
             <w:rPr/>
           </w:pPr>
           <w:hyperlink w:anchor="__RefHeading___Toc333_2265601551">
@@ -887,9 +857,6 @@
         <w:p>
           <w:pPr>
             <w:pStyle w:val="Contents3"/>
-            <w:tabs>
-              <w:tab w:val="right" w:pos="9638" w:leader="dot"/>
-            </w:tabs>
             <w:rPr/>
           </w:pPr>
           <w:hyperlink w:anchor="__RefHeading___Toc335_2265601551">
@@ -906,9 +873,6 @@
         <w:p>
           <w:pPr>
             <w:pStyle w:val="Contents2"/>
-            <w:tabs>
-              <w:tab w:val="right" w:pos="9638" w:leader="dot"/>
-            </w:tabs>
             <w:rPr/>
           </w:pPr>
           <w:hyperlink w:anchor="__RefHeading___Toc337_2265601551">
@@ -925,9 +889,6 @@
         <w:p>
           <w:pPr>
             <w:pStyle w:val="Contents2"/>
-            <w:tabs>
-              <w:tab w:val="right" w:pos="9638" w:leader="dot"/>
-            </w:tabs>
             <w:rPr/>
           </w:pPr>
           <w:hyperlink w:anchor="__RefHeading___Toc339_2265601551">
@@ -944,9 +905,6 @@
         <w:p>
           <w:pPr>
             <w:pStyle w:val="Contents1"/>
-            <w:tabs>
-              <w:tab w:val="right" w:pos="9638" w:leader="dot"/>
-            </w:tabs>
             <w:rPr/>
           </w:pPr>
           <w:hyperlink w:anchor="__RefHeading___Toc341_2265601551">
@@ -963,9 +921,6 @@
         <w:p>
           <w:pPr>
             <w:pStyle w:val="Contents2"/>
-            <w:tabs>
-              <w:tab w:val="right" w:pos="9638" w:leader="dot"/>
-            </w:tabs>
             <w:rPr/>
           </w:pPr>
           <w:hyperlink w:anchor="__RefHeading___Toc343_2265601551">
@@ -982,9 +937,6 @@
         <w:p>
           <w:pPr>
             <w:pStyle w:val="Contents2"/>
-            <w:tabs>
-              <w:tab w:val="right" w:pos="9638" w:leader="dot"/>
-            </w:tabs>
             <w:rPr/>
           </w:pPr>
           <w:hyperlink w:anchor="__RefHeading___Toc345_2265601551">
@@ -1001,9 +953,6 @@
         <w:p>
           <w:pPr>
             <w:pStyle w:val="Contents2"/>
-            <w:tabs>
-              <w:tab w:val="right" w:pos="9638" w:leader="dot"/>
-            </w:tabs>
             <w:rPr/>
           </w:pPr>
           <w:hyperlink w:anchor="__RefHeading___Toc347_2265601551">
@@ -1020,9 +969,6 @@
         <w:p>
           <w:pPr>
             <w:pStyle w:val="Contents2"/>
-            <w:tabs>
-              <w:tab w:val="right" w:pos="9638" w:leader="dot"/>
-            </w:tabs>
             <w:rPr/>
           </w:pPr>
           <w:hyperlink w:anchor="__RefHeading___Toc349_2265601551">
@@ -1532,11 +1478,7 @@
       </w:pPr>
       <w:r>
         <w:rPr/>
-        <w:t xml:space="preserve">The system will both be accessed by registered users and the admin who is the seller. No one will have a direct </w:t>
-      </w:r>
-      <w:r>
-        <w:rPr/>
-        <w:t>access to the system since each and everyone will be required to login to the system before doing any changes to the system. After doing any advancement to the system the system will update itself automatically.</w:t>
+        <w:t>The system will both be accessed by registered users and the admin who is the seller. No one will have a direct access to the system since each and everyone will be required to login to the system before doing any changes to the system. After doing any advancement to the system the system will update itself automatically.</w:t>
       </w:r>
     </w:p>
     <w:p>
@@ -1802,6 +1744,2784 @@
           <w:bCs w:val="false"/>
         </w:rPr>
         <w:t>All the users will be required to login to the system before making any changes to the system. This will make sure that the data is always safe.</w:t>
+      </w:r>
+    </w:p>
+    <w:p>
+      <w:pPr>
+        <w:pStyle w:val="Heading2"/>
+        <w:rPr>
+          <w:b w:val="false"/>
+          <w:b w:val="false"/>
+          <w:bCs w:val="false"/>
+        </w:rPr>
+      </w:pPr>
+      <w:r>
+        <w:rPr/>
+        <w:t>PROJECT PLANNING</w:t>
+      </w:r>
+    </w:p>
+    <w:p>
+      <w:pPr>
+        <w:pStyle w:val="TextBody"/>
+        <w:rPr>
+          <w:b w:val="false"/>
+          <w:b w:val="false"/>
+          <w:bCs w:val="false"/>
+        </w:rPr>
+      </w:pPr>
+      <w:r>
+        <w:rPr/>
+        <w:t>Project planning is among the functions of the project management. And therefore I have used a gantt chat to represent the scheduling of the project modules and milestones</w:t>
+      </w:r>
+    </w:p>
+    <w:tbl>
+      <w:tblPr>
+        <w:tblW w:w="9720" w:type="dxa"/>
+        <w:jc w:val="left"/>
+        <w:tblInd w:w="0" w:type="dxa"/>
+        <w:tblLayout w:type="fixed"/>
+        <w:tblCellMar>
+          <w:top w:w="0" w:type="dxa"/>
+          <w:left w:w="0" w:type="dxa"/>
+          <w:bottom w:w="0" w:type="dxa"/>
+          <w:right w:w="0" w:type="dxa"/>
+        </w:tblCellMar>
+      </w:tblPr>
+      <w:tblGrid>
+        <w:gridCol w:w="2159"/>
+        <w:gridCol w:w="630"/>
+        <w:gridCol w:w="631"/>
+        <w:gridCol w:w="630"/>
+        <w:gridCol w:w="630"/>
+        <w:gridCol w:w="630"/>
+        <w:gridCol w:w="629"/>
+        <w:gridCol w:w="630"/>
+        <w:gridCol w:w="630"/>
+        <w:gridCol w:w="631"/>
+        <w:gridCol w:w="630"/>
+        <w:gridCol w:w="630"/>
+        <w:gridCol w:w="629"/>
+      </w:tblGrid>
+      <w:tr>
+        <w:trPr>
+          <w:tblHeader w:val="true"/>
+        </w:trPr>
+        <w:tc>
+          <w:tcPr>
+            <w:tcW w:w="2159" w:type="dxa"/>
+            <w:tcBorders/>
+          </w:tcPr>
+          <w:p>
+            <w:pPr>
+              <w:pStyle w:val="TableHeading"/>
+              <w:widowControl w:val="false"/>
+              <w:rPr/>
+            </w:pPr>
+            <w:r>
+              <w:rPr/>
+            </w:r>
+          </w:p>
+        </w:tc>
+        <w:tc>
+          <w:tcPr>
+            <w:tcW w:w="2521" w:type="dxa"/>
+            <w:gridSpan w:val="4"/>
+            <w:tcBorders/>
+            <w:shd w:fill="2A6099" w:val="clear"/>
+          </w:tcPr>
+          <w:p>
+            <w:pPr>
+              <w:pStyle w:val="TableHeading"/>
+              <w:widowControl w:val="false"/>
+              <w:rPr>
+                <w:color w:val="FFFFFF"/>
+              </w:rPr>
+            </w:pPr>
+            <w:r>
+              <w:rPr>
+                <w:color w:val="FFFFFF"/>
+              </w:rPr>
+              <w:t>1</w:t>
+            </w:r>
+            <w:r>
+              <w:rPr>
+                <w:color w:val="FFFFFF"/>
+                <w:vertAlign w:val="superscript"/>
+              </w:rPr>
+              <w:t>st</w:t>
+            </w:r>
+            <w:r>
+              <w:rPr>
+                <w:color w:val="FFFFFF"/>
+              </w:rPr>
+              <w:t xml:space="preserve"> </w:t>
+            </w:r>
+            <w:r>
+              <w:rPr>
+                <w:color w:val="FFFFFF"/>
+              </w:rPr>
+              <w:t xml:space="preserve">Month </w:t>
+            </w:r>
+          </w:p>
+        </w:tc>
+        <w:tc>
+          <w:tcPr>
+            <w:tcW w:w="2519" w:type="dxa"/>
+            <w:gridSpan w:val="4"/>
+            <w:tcBorders/>
+          </w:tcPr>
+          <w:p>
+            <w:pPr>
+              <w:pStyle w:val="TableHeading"/>
+              <w:widowControl w:val="false"/>
+              <w:shd w:val="clear" w:fill="158466"/>
+              <w:rPr>
+                <w:color w:val="FFFFFF"/>
+                <w:highlight w:val="none"/>
+                <w:shd w:fill="auto" w:val="clear"/>
+              </w:rPr>
+            </w:pPr>
+            <w:r>
+              <w:rPr>
+                <w:color w:val="FFFFFF"/>
+                <w:shd w:fill="auto" w:val="clear"/>
+              </w:rPr>
+              <w:t>2</w:t>
+            </w:r>
+            <w:r>
+              <w:rPr>
+                <w:color w:val="FFFFFF"/>
+                <w:shd w:fill="auto" w:val="clear"/>
+                <w:vertAlign w:val="superscript"/>
+              </w:rPr>
+              <w:t>nd</w:t>
+            </w:r>
+            <w:r>
+              <w:rPr>
+                <w:color w:val="FFFFFF"/>
+                <w:shd w:fill="auto" w:val="clear"/>
+              </w:rPr>
+              <w:t xml:space="preserve"> </w:t>
+            </w:r>
+            <w:r>
+              <w:rPr>
+                <w:color w:val="FFFFFF"/>
+                <w:shd w:fill="auto" w:val="clear"/>
+              </w:rPr>
+              <w:t>Month</w:t>
+            </w:r>
+          </w:p>
+        </w:tc>
+        <w:tc>
+          <w:tcPr>
+            <w:tcW w:w="2520" w:type="dxa"/>
+            <w:gridSpan w:val="4"/>
+            <w:tcBorders/>
+          </w:tcPr>
+          <w:p>
+            <w:pPr>
+              <w:pStyle w:val="TableHeading"/>
+              <w:widowControl w:val="false"/>
+              <w:shd w:val="clear" w:fill="55308D"/>
+              <w:rPr>
+                <w:color w:val="FFFFFF"/>
+                <w:highlight w:val="none"/>
+                <w:shd w:fill="auto" w:val="clear"/>
+              </w:rPr>
+            </w:pPr>
+            <w:r>
+              <w:rPr>
+                <w:color w:val="FFFFFF"/>
+                <w:shd w:fill="auto" w:val="clear"/>
+              </w:rPr>
+              <w:t>3</w:t>
+            </w:r>
+            <w:r>
+              <w:rPr>
+                <w:color w:val="FFFFFF"/>
+                <w:shd w:fill="auto" w:val="clear"/>
+                <w:vertAlign w:val="superscript"/>
+              </w:rPr>
+              <w:t>rd</w:t>
+            </w:r>
+            <w:r>
+              <w:rPr>
+                <w:color w:val="FFFFFF"/>
+                <w:shd w:fill="auto" w:val="clear"/>
+              </w:rPr>
+              <w:t xml:space="preserve"> </w:t>
+            </w:r>
+            <w:r>
+              <w:rPr>
+                <w:color w:val="FFFFFF"/>
+                <w:shd w:fill="auto" w:val="clear"/>
+              </w:rPr>
+              <w:t>Month 3</w:t>
+            </w:r>
+          </w:p>
+        </w:tc>
+      </w:tr>
+      <w:tr>
+        <w:trPr/>
+        <w:tc>
+          <w:tcPr>
+            <w:tcW w:w="2159" w:type="dxa"/>
+            <w:tcBorders/>
+          </w:tcPr>
+          <w:p>
+            <w:pPr>
+              <w:pStyle w:val="TableContents"/>
+              <w:widowControl w:val="false"/>
+              <w:rPr/>
+            </w:pPr>
+            <w:r>
+              <w:rPr/>
+              <w:t>Activity/Week</w:t>
+            </w:r>
+          </w:p>
+        </w:tc>
+        <w:tc>
+          <w:tcPr>
+            <w:tcW w:w="630" w:type="dxa"/>
+            <w:tcBorders/>
+          </w:tcPr>
+          <w:p>
+            <w:pPr>
+              <w:pStyle w:val="TableContents"/>
+              <w:widowControl w:val="false"/>
+              <w:rPr>
+                <w:sz w:val="20"/>
+                <w:szCs w:val="24"/>
+              </w:rPr>
+            </w:pPr>
+            <w:r>
+              <w:rPr>
+                <w:sz w:val="20"/>
+                <w:szCs w:val="24"/>
+              </w:rPr>
+              <w:t>Week 1</w:t>
+            </w:r>
+          </w:p>
+        </w:tc>
+        <w:tc>
+          <w:tcPr>
+            <w:tcW w:w="631" w:type="dxa"/>
+            <w:tcBorders/>
+          </w:tcPr>
+          <w:p>
+            <w:pPr>
+              <w:pStyle w:val="TableContents"/>
+              <w:widowControl w:val="false"/>
+              <w:rPr>
+                <w:sz w:val="16"/>
+                <w:szCs w:val="24"/>
+              </w:rPr>
+            </w:pPr>
+            <w:r>
+              <w:rPr>
+                <w:sz w:val="20"/>
+                <w:szCs w:val="24"/>
+              </w:rPr>
+              <w:t>Week 2</w:t>
+            </w:r>
+          </w:p>
+        </w:tc>
+        <w:tc>
+          <w:tcPr>
+            <w:tcW w:w="630" w:type="dxa"/>
+            <w:tcBorders/>
+          </w:tcPr>
+          <w:p>
+            <w:pPr>
+              <w:pStyle w:val="TableContents"/>
+              <w:widowControl w:val="false"/>
+              <w:rPr>
+                <w:sz w:val="20"/>
+                <w:szCs w:val="24"/>
+              </w:rPr>
+            </w:pPr>
+            <w:r>
+              <w:rPr>
+                <w:sz w:val="20"/>
+                <w:szCs w:val="24"/>
+              </w:rPr>
+              <w:t>Week 3</w:t>
+            </w:r>
+          </w:p>
+        </w:tc>
+        <w:tc>
+          <w:tcPr>
+            <w:tcW w:w="630" w:type="dxa"/>
+            <w:tcBorders/>
+          </w:tcPr>
+          <w:p>
+            <w:pPr>
+              <w:pStyle w:val="TableContents"/>
+              <w:widowControl w:val="false"/>
+              <w:rPr>
+                <w:sz w:val="20"/>
+                <w:szCs w:val="24"/>
+              </w:rPr>
+            </w:pPr>
+            <w:r>
+              <w:rPr>
+                <w:sz w:val="20"/>
+                <w:szCs w:val="24"/>
+              </w:rPr>
+              <w:t>Week 4</w:t>
+            </w:r>
+          </w:p>
+        </w:tc>
+        <w:tc>
+          <w:tcPr>
+            <w:tcW w:w="630" w:type="dxa"/>
+            <w:tcBorders/>
+          </w:tcPr>
+          <w:p>
+            <w:pPr>
+              <w:pStyle w:val="TableContents"/>
+              <w:widowControl w:val="false"/>
+              <w:rPr>
+                <w:sz w:val="20"/>
+                <w:szCs w:val="24"/>
+              </w:rPr>
+            </w:pPr>
+            <w:r>
+              <w:rPr>
+                <w:sz w:val="20"/>
+                <w:szCs w:val="24"/>
+              </w:rPr>
+              <w:t>Week 1</w:t>
+            </w:r>
+          </w:p>
+        </w:tc>
+        <w:tc>
+          <w:tcPr>
+            <w:tcW w:w="629" w:type="dxa"/>
+            <w:tcBorders/>
+          </w:tcPr>
+          <w:p>
+            <w:pPr>
+              <w:pStyle w:val="TableContents"/>
+              <w:widowControl w:val="false"/>
+              <w:rPr>
+                <w:sz w:val="20"/>
+                <w:szCs w:val="24"/>
+              </w:rPr>
+            </w:pPr>
+            <w:r>
+              <w:rPr>
+                <w:sz w:val="20"/>
+                <w:szCs w:val="24"/>
+              </w:rPr>
+              <w:t>Week 2</w:t>
+            </w:r>
+          </w:p>
+        </w:tc>
+        <w:tc>
+          <w:tcPr>
+            <w:tcW w:w="630" w:type="dxa"/>
+            <w:tcBorders/>
+          </w:tcPr>
+          <w:p>
+            <w:pPr>
+              <w:pStyle w:val="TableContents"/>
+              <w:widowControl w:val="false"/>
+              <w:rPr>
+                <w:sz w:val="20"/>
+                <w:szCs w:val="24"/>
+              </w:rPr>
+            </w:pPr>
+            <w:r>
+              <w:rPr>
+                <w:sz w:val="20"/>
+                <w:szCs w:val="24"/>
+              </w:rPr>
+              <w:t>Week 3</w:t>
+            </w:r>
+          </w:p>
+        </w:tc>
+        <w:tc>
+          <w:tcPr>
+            <w:tcW w:w="630" w:type="dxa"/>
+            <w:tcBorders/>
+          </w:tcPr>
+          <w:p>
+            <w:pPr>
+              <w:pStyle w:val="TableContents"/>
+              <w:widowControl w:val="false"/>
+              <w:rPr>
+                <w:sz w:val="20"/>
+                <w:szCs w:val="24"/>
+              </w:rPr>
+            </w:pPr>
+            <w:r>
+              <w:rPr>
+                <w:sz w:val="20"/>
+                <w:szCs w:val="24"/>
+              </w:rPr>
+              <w:t>Week 4</w:t>
+            </w:r>
+          </w:p>
+        </w:tc>
+        <w:tc>
+          <w:tcPr>
+            <w:tcW w:w="631" w:type="dxa"/>
+            <w:tcBorders/>
+          </w:tcPr>
+          <w:p>
+            <w:pPr>
+              <w:pStyle w:val="TableContents"/>
+              <w:widowControl w:val="false"/>
+              <w:rPr>
+                <w:sz w:val="20"/>
+                <w:szCs w:val="24"/>
+              </w:rPr>
+            </w:pPr>
+            <w:r>
+              <w:rPr>
+                <w:sz w:val="20"/>
+                <w:szCs w:val="24"/>
+              </w:rPr>
+              <w:t>Week 1</w:t>
+            </w:r>
+          </w:p>
+        </w:tc>
+        <w:tc>
+          <w:tcPr>
+            <w:tcW w:w="630" w:type="dxa"/>
+            <w:tcBorders/>
+          </w:tcPr>
+          <w:p>
+            <w:pPr>
+              <w:pStyle w:val="TableContents"/>
+              <w:widowControl w:val="false"/>
+              <w:rPr>
+                <w:sz w:val="20"/>
+                <w:szCs w:val="24"/>
+              </w:rPr>
+            </w:pPr>
+            <w:r>
+              <w:rPr>
+                <w:sz w:val="20"/>
+                <w:szCs w:val="24"/>
+              </w:rPr>
+              <w:t>Week 2</w:t>
+            </w:r>
+          </w:p>
+        </w:tc>
+        <w:tc>
+          <w:tcPr>
+            <w:tcW w:w="630" w:type="dxa"/>
+            <w:tcBorders/>
+          </w:tcPr>
+          <w:p>
+            <w:pPr>
+              <w:pStyle w:val="TableContents"/>
+              <w:widowControl w:val="false"/>
+              <w:rPr>
+                <w:sz w:val="20"/>
+                <w:szCs w:val="24"/>
+              </w:rPr>
+            </w:pPr>
+            <w:r>
+              <w:rPr>
+                <w:sz w:val="20"/>
+                <w:szCs w:val="24"/>
+              </w:rPr>
+              <w:t>Week 3</w:t>
+            </w:r>
+          </w:p>
+        </w:tc>
+        <w:tc>
+          <w:tcPr>
+            <w:tcW w:w="629" w:type="dxa"/>
+            <w:tcBorders/>
+          </w:tcPr>
+          <w:p>
+            <w:pPr>
+              <w:pStyle w:val="TableContents"/>
+              <w:widowControl w:val="false"/>
+              <w:rPr>
+                <w:sz w:val="20"/>
+                <w:szCs w:val="24"/>
+              </w:rPr>
+            </w:pPr>
+            <w:r>
+              <w:rPr>
+                <w:sz w:val="20"/>
+                <w:szCs w:val="24"/>
+              </w:rPr>
+              <w:t>Week 4</w:t>
+            </w:r>
+          </w:p>
+        </w:tc>
+      </w:tr>
+      <w:tr>
+        <w:trPr>
+          <w:trHeight w:val="434" w:hRule="atLeast"/>
+        </w:trPr>
+        <w:tc>
+          <w:tcPr>
+            <w:tcW w:w="2159" w:type="dxa"/>
+            <w:tcBorders/>
+          </w:tcPr>
+          <w:p>
+            <w:pPr>
+              <w:pStyle w:val="TableContents"/>
+              <w:widowControl w:val="false"/>
+              <w:rPr/>
+            </w:pPr>
+            <w:r>
+              <w:rPr/>
+              <w:t>Problem Recognition</w:t>
+            </w:r>
+          </w:p>
+        </w:tc>
+        <w:tc>
+          <w:tcPr>
+            <w:tcW w:w="630" w:type="dxa"/>
+            <w:tcBorders/>
+          </w:tcPr>
+          <w:p>
+            <w:pPr>
+              <w:pStyle w:val="TableContents"/>
+              <w:widowControl w:val="false"/>
+              <w:rPr/>
+            </w:pPr>
+            <w:r>
+              <w:rPr/>
+              <mc:AlternateContent>
+                <mc:Choice Requires="wps">
+                  <w:drawing>
+                    <wp:anchor behindDoc="0" distT="1270" distB="635" distL="635" distR="1270" simplePos="0" locked="0" layoutInCell="0" allowOverlap="1" relativeHeight="2">
+                      <wp:simplePos x="0" y="0"/>
+                      <wp:positionH relativeFrom="column">
+                        <wp:posOffset>59690</wp:posOffset>
+                      </wp:positionH>
+                      <wp:positionV relativeFrom="paragraph">
+                        <wp:posOffset>15875</wp:posOffset>
+                      </wp:positionV>
+                      <wp:extent cx="574040" cy="238125"/>
+                      <wp:effectExtent l="635" t="1270" r="1270" b="635"/>
+                      <wp:wrapNone/>
+                      <wp:docPr id="1" name="Shape 1"/>
+                      <a:graphic xmlns:a="http://schemas.openxmlformats.org/drawingml/2006/main">
+                        <a:graphicData uri="http://schemas.microsoft.com/office/word/2010/wordprocessingShape">
+                          <wps:wsp>
+                            <wps:cNvSpPr/>
+                            <wps:spPr>
+                              <a:xfrm>
+                                <a:off x="0" y="0"/>
+                                <a:ext cx="574200" cy="237960"/>
+                              </a:xfrm>
+                              <a:prstGeom prst="rightArrow">
+                                <a:avLst>
+                                  <a:gd name="adj1" fmla="val 50000"/>
+                                  <a:gd name="adj2" fmla="val 60325"/>
+                                </a:avLst>
+                              </a:prstGeom>
+                              <a:solidFill>
+                                <a:srgbClr val="729fcf"/>
+                              </a:solidFill>
+                              <a:ln w="0">
+                                <a:solidFill>
+                                  <a:srgbClr val="3465a4"/>
+                                </a:solidFill>
+                              </a:ln>
+                            </wps:spPr>
+                            <wps:style>
+                              <a:lnRef idx="0"/>
+                              <a:fillRef idx="0"/>
+                              <a:effectRef idx="0"/>
+                              <a:fontRef idx="minor"/>
+                            </wps:style>
+                            <wps:bodyPr/>
+                          </wps:wsp>
+                        </a:graphicData>
+                      </a:graphic>
+                    </wp:anchor>
+                  </w:drawing>
+                </mc:Choice>
+                <mc:Fallback>
+                  <w:pict>
+                    <v:shapetype id="_x0000_t13" coordsize="21600,21600" o:spt="13" adj="10800,10800" path="m0@5l@3@5l@3,l21600,10800l@3,21600l@3@6l0@6xe">
+                      <v:stroke joinstyle="miter"/>
+                      <v:formulas>
+                        <v:f eqn="val 21600"/>
+                        <v:f eqn="val #1"/>
+                        <v:f eqn="val #0"/>
+                        <v:f eqn="sum width 0 @2"/>
+                        <v:f eqn="prod 1 @1 2"/>
+                        <v:f eqn="sum 10800 0 @4"/>
+                        <v:f eqn="sum 10800 @4 0"/>
+                        <v:f eqn="prod @5 @2 10800"/>
+                        <v:f eqn="sum @3 @7 0"/>
+                      </v:formulas>
+                      <v:path gradientshapeok="t" o:connecttype="rect" textboxrect="0,@5,@8,@6"/>
+                      <v:handles>
+                        <v:h position="0,@5"/>
+                        <v:h position="@3,0"/>
+                      </v:handles>
+                    </v:shapetype>
+                    <v:shape id="shape_0" ID="Shape 1" path="l-2147483635,-2147483631l-2147483635,0l-2147483622,-2147483632l-2147483635,-2147483623l-2147483635,-2147483629l0,-2147483629xe" fillcolor="#729fcf" stroked="t" o:allowincell="f" style="position:absolute;margin-left:4.7pt;margin-top:1.25pt;width:45.15pt;height:18.7pt;mso-wrap-style:none;v-text-anchor:middle" type="_x0000_t13">
+                      <v:fill o:detectmouseclick="t" type="solid" color2="#8d6030"/>
+                      <v:stroke color="#3465a4" joinstyle="round" endcap="flat"/>
+                      <w10:wrap type="none"/>
+                    </v:shape>
+                  </w:pict>
+                </mc:Fallback>
+              </mc:AlternateContent>
+            </w:r>
+          </w:p>
+        </w:tc>
+        <w:tc>
+          <w:tcPr>
+            <w:tcW w:w="631" w:type="dxa"/>
+            <w:tcBorders/>
+          </w:tcPr>
+          <w:p>
+            <w:pPr>
+              <w:pStyle w:val="TableContents"/>
+              <w:widowControl w:val="false"/>
+              <w:rPr/>
+            </w:pPr>
+            <w:r>
+              <w:rPr/>
+            </w:r>
+          </w:p>
+        </w:tc>
+        <w:tc>
+          <w:tcPr>
+            <w:tcW w:w="630" w:type="dxa"/>
+            <w:tcBorders/>
+          </w:tcPr>
+          <w:p>
+            <w:pPr>
+              <w:pStyle w:val="TableContents"/>
+              <w:widowControl w:val="false"/>
+              <w:rPr/>
+            </w:pPr>
+            <w:r>
+              <w:rPr/>
+            </w:r>
+          </w:p>
+        </w:tc>
+        <w:tc>
+          <w:tcPr>
+            <w:tcW w:w="630" w:type="dxa"/>
+            <w:tcBorders/>
+          </w:tcPr>
+          <w:p>
+            <w:pPr>
+              <w:pStyle w:val="TableContents"/>
+              <w:widowControl w:val="false"/>
+              <w:rPr/>
+            </w:pPr>
+            <w:r>
+              <w:rPr/>
+            </w:r>
+          </w:p>
+        </w:tc>
+        <w:tc>
+          <w:tcPr>
+            <w:tcW w:w="630" w:type="dxa"/>
+            <w:tcBorders/>
+          </w:tcPr>
+          <w:p>
+            <w:pPr>
+              <w:pStyle w:val="TableContents"/>
+              <w:widowControl w:val="false"/>
+              <w:rPr/>
+            </w:pPr>
+            <w:r>
+              <w:rPr/>
+            </w:r>
+          </w:p>
+        </w:tc>
+        <w:tc>
+          <w:tcPr>
+            <w:tcW w:w="629" w:type="dxa"/>
+            <w:tcBorders/>
+          </w:tcPr>
+          <w:p>
+            <w:pPr>
+              <w:pStyle w:val="TableContents"/>
+              <w:widowControl w:val="false"/>
+              <w:rPr/>
+            </w:pPr>
+            <w:r>
+              <w:rPr/>
+            </w:r>
+          </w:p>
+        </w:tc>
+        <w:tc>
+          <w:tcPr>
+            <w:tcW w:w="630" w:type="dxa"/>
+            <w:tcBorders/>
+          </w:tcPr>
+          <w:p>
+            <w:pPr>
+              <w:pStyle w:val="TableContents"/>
+              <w:widowControl w:val="false"/>
+              <w:rPr/>
+            </w:pPr>
+            <w:r>
+              <w:rPr/>
+            </w:r>
+          </w:p>
+        </w:tc>
+        <w:tc>
+          <w:tcPr>
+            <w:tcW w:w="630" w:type="dxa"/>
+            <w:tcBorders/>
+          </w:tcPr>
+          <w:p>
+            <w:pPr>
+              <w:pStyle w:val="TableContents"/>
+              <w:widowControl w:val="false"/>
+              <w:rPr/>
+            </w:pPr>
+            <w:r>
+              <w:rPr/>
+            </w:r>
+          </w:p>
+        </w:tc>
+        <w:tc>
+          <w:tcPr>
+            <w:tcW w:w="631" w:type="dxa"/>
+            <w:tcBorders/>
+          </w:tcPr>
+          <w:p>
+            <w:pPr>
+              <w:pStyle w:val="TableContents"/>
+              <w:widowControl w:val="false"/>
+              <w:rPr/>
+            </w:pPr>
+            <w:r>
+              <w:rPr/>
+            </w:r>
+          </w:p>
+        </w:tc>
+        <w:tc>
+          <w:tcPr>
+            <w:tcW w:w="630" w:type="dxa"/>
+            <w:tcBorders/>
+          </w:tcPr>
+          <w:p>
+            <w:pPr>
+              <w:pStyle w:val="TableContents"/>
+              <w:widowControl w:val="false"/>
+              <w:rPr/>
+            </w:pPr>
+            <w:r>
+              <w:rPr/>
+            </w:r>
+          </w:p>
+        </w:tc>
+        <w:tc>
+          <w:tcPr>
+            <w:tcW w:w="630" w:type="dxa"/>
+            <w:tcBorders/>
+          </w:tcPr>
+          <w:p>
+            <w:pPr>
+              <w:pStyle w:val="TableContents"/>
+              <w:widowControl w:val="false"/>
+              <w:rPr/>
+            </w:pPr>
+            <w:r>
+              <w:rPr/>
+            </w:r>
+          </w:p>
+        </w:tc>
+        <w:tc>
+          <w:tcPr>
+            <w:tcW w:w="629" w:type="dxa"/>
+            <w:tcBorders/>
+          </w:tcPr>
+          <w:p>
+            <w:pPr>
+              <w:pStyle w:val="TableContents"/>
+              <w:widowControl w:val="false"/>
+              <w:rPr/>
+            </w:pPr>
+            <w:r>
+              <w:rPr/>
+            </w:r>
+          </w:p>
+        </w:tc>
+      </w:tr>
+      <w:tr>
+        <w:trPr>
+          <w:trHeight w:val="450" w:hRule="atLeast"/>
+        </w:trPr>
+        <w:tc>
+          <w:tcPr>
+            <w:tcW w:w="2159" w:type="dxa"/>
+            <w:tcBorders/>
+          </w:tcPr>
+          <w:p>
+            <w:pPr>
+              <w:pStyle w:val="TableContents"/>
+              <w:widowControl w:val="false"/>
+              <w:rPr/>
+            </w:pPr>
+            <w:r>
+              <w:rPr/>
+              <w:t>Problem Definition</w:t>
+            </w:r>
+          </w:p>
+        </w:tc>
+        <w:tc>
+          <w:tcPr>
+            <w:tcW w:w="630" w:type="dxa"/>
+            <w:tcBorders/>
+          </w:tcPr>
+          <w:p>
+            <w:pPr>
+              <w:pStyle w:val="TableContents"/>
+              <w:widowControl w:val="false"/>
+              <w:rPr/>
+            </w:pPr>
+            <w:r>
+              <w:rPr/>
+            </w:r>
+          </w:p>
+        </w:tc>
+        <w:tc>
+          <w:tcPr>
+            <w:tcW w:w="631" w:type="dxa"/>
+            <w:tcBorders/>
+          </w:tcPr>
+          <w:p>
+            <w:pPr>
+              <w:pStyle w:val="TableContents"/>
+              <w:widowControl w:val="false"/>
+              <w:rPr/>
+            </w:pPr>
+            <w:r>
+              <w:rPr/>
+              <mc:AlternateContent>
+                <mc:Choice Requires="wps">
+                  <w:drawing>
+                    <wp:anchor behindDoc="0" distT="1270" distB="635" distL="635" distR="1270" simplePos="0" locked="0" layoutInCell="0" allowOverlap="1" relativeHeight="3">
+                      <wp:simplePos x="0" y="0"/>
+                      <wp:positionH relativeFrom="column">
+                        <wp:posOffset>226695</wp:posOffset>
+                      </wp:positionH>
+                      <wp:positionV relativeFrom="paragraph">
+                        <wp:posOffset>26035</wp:posOffset>
+                      </wp:positionV>
+                      <wp:extent cx="551180" cy="238125"/>
+                      <wp:effectExtent l="635" t="1270" r="1270" b="635"/>
+                      <wp:wrapNone/>
+                      <wp:docPr id="2" name="Shape 2"/>
+                      <a:graphic xmlns:a="http://schemas.openxmlformats.org/drawingml/2006/main">
+                        <a:graphicData uri="http://schemas.microsoft.com/office/word/2010/wordprocessingShape">
+                          <wps:wsp>
+                            <wps:cNvSpPr/>
+                            <wps:spPr>
+                              <a:xfrm>
+                                <a:off x="0" y="0"/>
+                                <a:ext cx="551160" cy="237960"/>
+                              </a:xfrm>
+                              <a:prstGeom prst="rightArrow">
+                                <a:avLst>
+                                  <a:gd name="adj1" fmla="val 50000"/>
+                                  <a:gd name="adj2" fmla="val 57905"/>
+                                </a:avLst>
+                              </a:prstGeom>
+                              <a:solidFill>
+                                <a:srgbClr val="729fcf"/>
+                              </a:solidFill>
+                              <a:ln w="0">
+                                <a:solidFill>
+                                  <a:srgbClr val="3465a4"/>
+                                </a:solidFill>
+                              </a:ln>
+                            </wps:spPr>
+                            <wps:style>
+                              <a:lnRef idx="0"/>
+                              <a:fillRef idx="0"/>
+                              <a:effectRef idx="0"/>
+                              <a:fontRef idx="minor"/>
+                            </wps:style>
+                            <wps:bodyPr/>
+                          </wps:wsp>
+                        </a:graphicData>
+                      </a:graphic>
+                    </wp:anchor>
+                  </w:drawing>
+                </mc:Choice>
+                <mc:Fallback>
+                  <w:pict>
+                    <v:shape id="shape_0" ID="Shape 2" path="l-2147483635,-2147483631l-2147483635,0l-2147483622,-2147483632l-2147483635,-2147483623l-2147483635,-2147483629l0,-2147483629xe" fillcolor="#729fcf" stroked="t" o:allowincell="f" style="position:absolute;margin-left:17.85pt;margin-top:2.05pt;width:43.35pt;height:18.7pt;mso-wrap-style:none;v-text-anchor:middle" type="_x0000_t13">
+                      <v:fill o:detectmouseclick="t" type="solid" color2="#8d6030"/>
+                      <v:stroke color="#3465a4" joinstyle="round" endcap="flat"/>
+                      <w10:wrap type="none"/>
+                    </v:shape>
+                  </w:pict>
+                </mc:Fallback>
+              </mc:AlternateContent>
+            </w:r>
+          </w:p>
+        </w:tc>
+        <w:tc>
+          <w:tcPr>
+            <w:tcW w:w="630" w:type="dxa"/>
+            <w:tcBorders/>
+          </w:tcPr>
+          <w:p>
+            <w:pPr>
+              <w:pStyle w:val="TableContents"/>
+              <w:widowControl w:val="false"/>
+              <w:rPr/>
+            </w:pPr>
+            <w:r>
+              <w:rPr/>
+            </w:r>
+          </w:p>
+        </w:tc>
+        <w:tc>
+          <w:tcPr>
+            <w:tcW w:w="630" w:type="dxa"/>
+            <w:tcBorders/>
+          </w:tcPr>
+          <w:p>
+            <w:pPr>
+              <w:pStyle w:val="TableContents"/>
+              <w:widowControl w:val="false"/>
+              <w:rPr/>
+            </w:pPr>
+            <w:r>
+              <w:rPr/>
+            </w:r>
+          </w:p>
+        </w:tc>
+        <w:tc>
+          <w:tcPr>
+            <w:tcW w:w="630" w:type="dxa"/>
+            <w:tcBorders/>
+          </w:tcPr>
+          <w:p>
+            <w:pPr>
+              <w:pStyle w:val="TableContents"/>
+              <w:widowControl w:val="false"/>
+              <w:rPr/>
+            </w:pPr>
+            <w:r>
+              <w:rPr/>
+            </w:r>
+          </w:p>
+        </w:tc>
+        <w:tc>
+          <w:tcPr>
+            <w:tcW w:w="629" w:type="dxa"/>
+            <w:tcBorders/>
+          </w:tcPr>
+          <w:p>
+            <w:pPr>
+              <w:pStyle w:val="TableContents"/>
+              <w:widowControl w:val="false"/>
+              <w:rPr/>
+            </w:pPr>
+            <w:r>
+              <w:rPr/>
+            </w:r>
+          </w:p>
+        </w:tc>
+        <w:tc>
+          <w:tcPr>
+            <w:tcW w:w="630" w:type="dxa"/>
+            <w:tcBorders/>
+          </w:tcPr>
+          <w:p>
+            <w:pPr>
+              <w:pStyle w:val="TableContents"/>
+              <w:widowControl w:val="false"/>
+              <w:rPr/>
+            </w:pPr>
+            <w:r>
+              <w:rPr/>
+            </w:r>
+          </w:p>
+        </w:tc>
+        <w:tc>
+          <w:tcPr>
+            <w:tcW w:w="630" w:type="dxa"/>
+            <w:tcBorders/>
+          </w:tcPr>
+          <w:p>
+            <w:pPr>
+              <w:pStyle w:val="TableContents"/>
+              <w:widowControl w:val="false"/>
+              <w:rPr/>
+            </w:pPr>
+            <w:r>
+              <w:rPr/>
+            </w:r>
+          </w:p>
+        </w:tc>
+        <w:tc>
+          <w:tcPr>
+            <w:tcW w:w="631" w:type="dxa"/>
+            <w:tcBorders/>
+          </w:tcPr>
+          <w:p>
+            <w:pPr>
+              <w:pStyle w:val="TableContents"/>
+              <w:widowControl w:val="false"/>
+              <w:rPr/>
+            </w:pPr>
+            <w:r>
+              <w:rPr/>
+            </w:r>
+          </w:p>
+        </w:tc>
+        <w:tc>
+          <w:tcPr>
+            <w:tcW w:w="630" w:type="dxa"/>
+            <w:tcBorders/>
+          </w:tcPr>
+          <w:p>
+            <w:pPr>
+              <w:pStyle w:val="TableContents"/>
+              <w:widowControl w:val="false"/>
+              <w:rPr/>
+            </w:pPr>
+            <w:r>
+              <w:rPr/>
+            </w:r>
+          </w:p>
+        </w:tc>
+        <w:tc>
+          <w:tcPr>
+            <w:tcW w:w="630" w:type="dxa"/>
+            <w:tcBorders/>
+          </w:tcPr>
+          <w:p>
+            <w:pPr>
+              <w:pStyle w:val="TableContents"/>
+              <w:widowControl w:val="false"/>
+              <w:rPr/>
+            </w:pPr>
+            <w:r>
+              <w:rPr/>
+            </w:r>
+          </w:p>
+        </w:tc>
+        <w:tc>
+          <w:tcPr>
+            <w:tcW w:w="629" w:type="dxa"/>
+            <w:tcBorders/>
+          </w:tcPr>
+          <w:p>
+            <w:pPr>
+              <w:pStyle w:val="TableContents"/>
+              <w:widowControl w:val="false"/>
+              <w:rPr/>
+            </w:pPr>
+            <w:r>
+              <w:rPr/>
+            </w:r>
+          </w:p>
+        </w:tc>
+      </w:tr>
+      <w:tr>
+        <w:trPr>
+          <w:trHeight w:val="450" w:hRule="atLeast"/>
+        </w:trPr>
+        <w:tc>
+          <w:tcPr>
+            <w:tcW w:w="2159" w:type="dxa"/>
+            <w:tcBorders/>
+          </w:tcPr>
+          <w:p>
+            <w:pPr>
+              <w:pStyle w:val="TableContents"/>
+              <w:widowControl w:val="false"/>
+              <w:rPr/>
+            </w:pPr>
+            <w:r>
+              <w:rPr/>
+              <w:t>Problem Analysis</w:t>
+            </w:r>
+          </w:p>
+        </w:tc>
+        <w:tc>
+          <w:tcPr>
+            <w:tcW w:w="630" w:type="dxa"/>
+            <w:tcBorders/>
+          </w:tcPr>
+          <w:p>
+            <w:pPr>
+              <w:pStyle w:val="TableContents"/>
+              <w:widowControl w:val="false"/>
+              <w:rPr/>
+            </w:pPr>
+            <w:r>
+              <w:rPr/>
+            </w:r>
+          </w:p>
+        </w:tc>
+        <w:tc>
+          <w:tcPr>
+            <w:tcW w:w="631" w:type="dxa"/>
+            <w:tcBorders/>
+          </w:tcPr>
+          <w:p>
+            <w:pPr>
+              <w:pStyle w:val="TableContents"/>
+              <w:widowControl w:val="false"/>
+              <w:rPr/>
+            </w:pPr>
+            <w:r>
+              <w:rPr/>
+            </w:r>
+          </w:p>
+        </w:tc>
+        <w:tc>
+          <w:tcPr>
+            <w:tcW w:w="630" w:type="dxa"/>
+            <w:tcBorders/>
+          </w:tcPr>
+          <w:p>
+            <w:pPr>
+              <w:pStyle w:val="TableContents"/>
+              <w:widowControl w:val="false"/>
+              <w:rPr/>
+            </w:pPr>
+            <w:r>
+              <w:rPr/>
+              <mc:AlternateContent>
+                <mc:Choice Requires="wps">
+                  <w:drawing>
+                    <wp:anchor behindDoc="0" distT="1270" distB="635" distL="1270" distR="635" simplePos="0" locked="0" layoutInCell="0" allowOverlap="1" relativeHeight="4">
+                      <wp:simplePos x="0" y="0"/>
+                      <wp:positionH relativeFrom="column">
+                        <wp:posOffset>398145</wp:posOffset>
+                      </wp:positionH>
+                      <wp:positionV relativeFrom="paragraph">
+                        <wp:posOffset>15875</wp:posOffset>
+                      </wp:positionV>
+                      <wp:extent cx="414655" cy="238125"/>
+                      <wp:effectExtent l="1270" t="1270" r="635" b="635"/>
+                      <wp:wrapNone/>
+                      <wp:docPr id="3" name="Shape 3"/>
+                      <a:graphic xmlns:a="http://schemas.openxmlformats.org/drawingml/2006/main">
+                        <a:graphicData uri="http://schemas.microsoft.com/office/word/2010/wordprocessingShape">
+                          <wps:wsp>
+                            <wps:cNvSpPr/>
+                            <wps:spPr>
+                              <a:xfrm>
+                                <a:off x="0" y="0"/>
+                                <a:ext cx="414720" cy="237960"/>
+                              </a:xfrm>
+                              <a:prstGeom prst="rightArrow">
+                                <a:avLst>
+                                  <a:gd name="adj1" fmla="val 50000"/>
+                                  <a:gd name="adj2" fmla="val 43570"/>
+                                </a:avLst>
+                              </a:prstGeom>
+                              <a:solidFill>
+                                <a:srgbClr val="729fcf"/>
+                              </a:solidFill>
+                              <a:ln w="0">
+                                <a:solidFill>
+                                  <a:srgbClr val="3465a4"/>
+                                </a:solidFill>
+                              </a:ln>
+                            </wps:spPr>
+                            <wps:style>
+                              <a:lnRef idx="0"/>
+                              <a:fillRef idx="0"/>
+                              <a:effectRef idx="0"/>
+                              <a:fontRef idx="minor"/>
+                            </wps:style>
+                            <wps:bodyPr/>
+                          </wps:wsp>
+                        </a:graphicData>
+                      </a:graphic>
+                    </wp:anchor>
+                  </w:drawing>
+                </mc:Choice>
+                <mc:Fallback>
+                  <w:pict>
+                    <v:shape id="shape_0" ID="Shape 3" path="l-2147483635,-2147483631l-2147483635,0l-2147483622,-2147483632l-2147483635,-2147483623l-2147483635,-2147483629l0,-2147483629xe" fillcolor="#729fcf" stroked="t" o:allowincell="f" style="position:absolute;margin-left:31.35pt;margin-top:1.25pt;width:32.6pt;height:18.7pt;mso-wrap-style:none;v-text-anchor:middle" type="_x0000_t13">
+                      <v:fill o:detectmouseclick="t" type="solid" color2="#8d6030"/>
+                      <v:stroke color="#3465a4" joinstyle="round" endcap="flat"/>
+                      <w10:wrap type="none"/>
+                    </v:shape>
+                  </w:pict>
+                </mc:Fallback>
+              </mc:AlternateContent>
+            </w:r>
+          </w:p>
+        </w:tc>
+        <w:tc>
+          <w:tcPr>
+            <w:tcW w:w="630" w:type="dxa"/>
+            <w:tcBorders/>
+          </w:tcPr>
+          <w:p>
+            <w:pPr>
+              <w:pStyle w:val="TableContents"/>
+              <w:widowControl w:val="false"/>
+              <w:rPr/>
+            </w:pPr>
+            <w:r>
+              <w:rPr/>
+            </w:r>
+          </w:p>
+        </w:tc>
+        <w:tc>
+          <w:tcPr>
+            <w:tcW w:w="630" w:type="dxa"/>
+            <w:tcBorders/>
+          </w:tcPr>
+          <w:p>
+            <w:pPr>
+              <w:pStyle w:val="TableContents"/>
+              <w:widowControl w:val="false"/>
+              <w:rPr/>
+            </w:pPr>
+            <w:r>
+              <w:rPr/>
+            </w:r>
+          </w:p>
+        </w:tc>
+        <w:tc>
+          <w:tcPr>
+            <w:tcW w:w="629" w:type="dxa"/>
+            <w:tcBorders/>
+          </w:tcPr>
+          <w:p>
+            <w:pPr>
+              <w:pStyle w:val="TableContents"/>
+              <w:widowControl w:val="false"/>
+              <w:rPr/>
+            </w:pPr>
+            <w:r>
+              <w:rPr/>
+            </w:r>
+          </w:p>
+        </w:tc>
+        <w:tc>
+          <w:tcPr>
+            <w:tcW w:w="630" w:type="dxa"/>
+            <w:tcBorders/>
+          </w:tcPr>
+          <w:p>
+            <w:pPr>
+              <w:pStyle w:val="TableContents"/>
+              <w:widowControl w:val="false"/>
+              <w:rPr/>
+            </w:pPr>
+            <w:r>
+              <w:rPr/>
+            </w:r>
+          </w:p>
+        </w:tc>
+        <w:tc>
+          <w:tcPr>
+            <w:tcW w:w="630" w:type="dxa"/>
+            <w:tcBorders/>
+          </w:tcPr>
+          <w:p>
+            <w:pPr>
+              <w:pStyle w:val="TableContents"/>
+              <w:widowControl w:val="false"/>
+              <w:rPr/>
+            </w:pPr>
+            <w:r>
+              <w:rPr/>
+            </w:r>
+          </w:p>
+        </w:tc>
+        <w:tc>
+          <w:tcPr>
+            <w:tcW w:w="631" w:type="dxa"/>
+            <w:tcBorders/>
+          </w:tcPr>
+          <w:p>
+            <w:pPr>
+              <w:pStyle w:val="TableContents"/>
+              <w:widowControl w:val="false"/>
+              <w:rPr/>
+            </w:pPr>
+            <w:r>
+              <w:rPr/>
+            </w:r>
+          </w:p>
+        </w:tc>
+        <w:tc>
+          <w:tcPr>
+            <w:tcW w:w="630" w:type="dxa"/>
+            <w:tcBorders/>
+          </w:tcPr>
+          <w:p>
+            <w:pPr>
+              <w:pStyle w:val="TableContents"/>
+              <w:widowControl w:val="false"/>
+              <w:rPr/>
+            </w:pPr>
+            <w:r>
+              <w:rPr/>
+            </w:r>
+          </w:p>
+        </w:tc>
+        <w:tc>
+          <w:tcPr>
+            <w:tcW w:w="630" w:type="dxa"/>
+            <w:tcBorders/>
+          </w:tcPr>
+          <w:p>
+            <w:pPr>
+              <w:pStyle w:val="TableContents"/>
+              <w:widowControl w:val="false"/>
+              <w:rPr/>
+            </w:pPr>
+            <w:r>
+              <w:rPr/>
+            </w:r>
+          </w:p>
+        </w:tc>
+        <w:tc>
+          <w:tcPr>
+            <w:tcW w:w="629" w:type="dxa"/>
+            <w:tcBorders/>
+          </w:tcPr>
+          <w:p>
+            <w:pPr>
+              <w:pStyle w:val="TableContents"/>
+              <w:widowControl w:val="false"/>
+              <w:rPr/>
+            </w:pPr>
+            <w:r>
+              <w:rPr/>
+            </w:r>
+          </w:p>
+        </w:tc>
+      </w:tr>
+      <w:tr>
+        <w:trPr>
+          <w:trHeight w:val="450" w:hRule="atLeast"/>
+        </w:trPr>
+        <w:tc>
+          <w:tcPr>
+            <w:tcW w:w="2159" w:type="dxa"/>
+            <w:tcBorders/>
+          </w:tcPr>
+          <w:p>
+            <w:pPr>
+              <w:pStyle w:val="TableContents"/>
+              <w:widowControl w:val="false"/>
+              <w:rPr/>
+            </w:pPr>
+            <w:r>
+              <w:rPr/>
+              <w:t>Program Design</w:t>
+            </w:r>
+          </w:p>
+        </w:tc>
+        <w:tc>
+          <w:tcPr>
+            <w:tcW w:w="630" w:type="dxa"/>
+            <w:tcBorders/>
+          </w:tcPr>
+          <w:p>
+            <w:pPr>
+              <w:pStyle w:val="TableContents"/>
+              <w:widowControl w:val="false"/>
+              <w:rPr/>
+            </w:pPr>
+            <w:r>
+              <w:rPr/>
+            </w:r>
+          </w:p>
+        </w:tc>
+        <w:tc>
+          <w:tcPr>
+            <w:tcW w:w="631" w:type="dxa"/>
+            <w:tcBorders/>
+          </w:tcPr>
+          <w:p>
+            <w:pPr>
+              <w:pStyle w:val="TableContents"/>
+              <w:widowControl w:val="false"/>
+              <w:rPr/>
+            </w:pPr>
+            <w:r>
+              <w:rPr/>
+            </w:r>
+          </w:p>
+        </w:tc>
+        <w:tc>
+          <w:tcPr>
+            <w:tcW w:w="630" w:type="dxa"/>
+            <w:tcBorders/>
+          </w:tcPr>
+          <w:p>
+            <w:pPr>
+              <w:pStyle w:val="TableContents"/>
+              <w:widowControl w:val="false"/>
+              <w:rPr/>
+            </w:pPr>
+            <w:r>
+              <w:rPr/>
+            </w:r>
+          </w:p>
+        </w:tc>
+        <w:tc>
+          <w:tcPr>
+            <w:tcW w:w="630" w:type="dxa"/>
+            <w:tcBorders/>
+          </w:tcPr>
+          <w:p>
+            <w:pPr>
+              <w:pStyle w:val="TableContents"/>
+              <w:widowControl w:val="false"/>
+              <w:rPr/>
+            </w:pPr>
+            <w:r>
+              <w:rPr/>
+            </w:r>
+          </w:p>
+        </w:tc>
+        <w:tc>
+          <w:tcPr>
+            <w:tcW w:w="630" w:type="dxa"/>
+            <w:tcBorders/>
+          </w:tcPr>
+          <w:p>
+            <w:pPr>
+              <w:pStyle w:val="TableContents"/>
+              <w:widowControl w:val="false"/>
+              <w:rPr/>
+            </w:pPr>
+            <w:r>
+              <w:rPr/>
+              <mc:AlternateContent>
+                <mc:Choice Requires="wps">
+                  <w:drawing>
+                    <wp:anchor behindDoc="0" distT="1270" distB="635" distL="1270" distR="635" simplePos="0" locked="0" layoutInCell="0" allowOverlap="1" relativeHeight="5">
+                      <wp:simplePos x="0" y="0"/>
+                      <wp:positionH relativeFrom="column">
+                        <wp:posOffset>6985</wp:posOffset>
+                      </wp:positionH>
+                      <wp:positionV relativeFrom="paragraph">
+                        <wp:posOffset>15875</wp:posOffset>
+                      </wp:positionV>
+                      <wp:extent cx="652145" cy="238125"/>
+                      <wp:effectExtent l="1270" t="1270" r="635" b="635"/>
+                      <wp:wrapNone/>
+                      <wp:docPr id="4" name="Shape 4"/>
+                      <a:graphic xmlns:a="http://schemas.openxmlformats.org/drawingml/2006/main">
+                        <a:graphicData uri="http://schemas.microsoft.com/office/word/2010/wordprocessingShape">
+                          <wps:wsp>
+                            <wps:cNvSpPr/>
+                            <wps:spPr>
+                              <a:xfrm>
+                                <a:off x="0" y="0"/>
+                                <a:ext cx="652320" cy="237960"/>
+                              </a:xfrm>
+                              <a:prstGeom prst="rightArrow">
+                                <a:avLst>
+                                  <a:gd name="adj1" fmla="val 50000"/>
+                                  <a:gd name="adj2" fmla="val 68533"/>
+                                </a:avLst>
+                              </a:prstGeom>
+                              <a:solidFill>
+                                <a:srgbClr val="729fcf"/>
+                              </a:solidFill>
+                              <a:ln w="0">
+                                <a:solidFill>
+                                  <a:srgbClr val="3465a4"/>
+                                </a:solidFill>
+                              </a:ln>
+                            </wps:spPr>
+                            <wps:style>
+                              <a:lnRef idx="0"/>
+                              <a:fillRef idx="0"/>
+                              <a:effectRef idx="0"/>
+                              <a:fontRef idx="minor"/>
+                            </wps:style>
+                            <wps:bodyPr/>
+                          </wps:wsp>
+                        </a:graphicData>
+                      </a:graphic>
+                    </wp:anchor>
+                  </w:drawing>
+                </mc:Choice>
+                <mc:Fallback>
+                  <w:pict>
+                    <v:shape id="shape_0" ID="Shape 4" path="l-2147483635,-2147483631l-2147483635,0l-2147483622,-2147483632l-2147483635,-2147483623l-2147483635,-2147483629l0,-2147483629xe" fillcolor="#729fcf" stroked="t" o:allowincell="f" style="position:absolute;margin-left:0.55pt;margin-top:1.25pt;width:51.3pt;height:18.7pt;mso-wrap-style:none;v-text-anchor:middle" type="_x0000_t13">
+                      <v:fill o:detectmouseclick="t" type="solid" color2="#8d6030"/>
+                      <v:stroke color="#3465a4" joinstyle="round" endcap="flat"/>
+                      <w10:wrap type="none"/>
+                    </v:shape>
+                  </w:pict>
+                </mc:Fallback>
+              </mc:AlternateContent>
+            </w:r>
+          </w:p>
+        </w:tc>
+        <w:tc>
+          <w:tcPr>
+            <w:tcW w:w="629" w:type="dxa"/>
+            <w:tcBorders/>
+          </w:tcPr>
+          <w:p>
+            <w:pPr>
+              <w:pStyle w:val="TableContents"/>
+              <w:widowControl w:val="false"/>
+              <w:rPr/>
+            </w:pPr>
+            <w:r>
+              <w:rPr/>
+            </w:r>
+          </w:p>
+        </w:tc>
+        <w:tc>
+          <w:tcPr>
+            <w:tcW w:w="630" w:type="dxa"/>
+            <w:tcBorders/>
+          </w:tcPr>
+          <w:p>
+            <w:pPr>
+              <w:pStyle w:val="TableContents"/>
+              <w:widowControl w:val="false"/>
+              <w:rPr/>
+            </w:pPr>
+            <w:r>
+              <w:rPr/>
+            </w:r>
+          </w:p>
+        </w:tc>
+        <w:tc>
+          <w:tcPr>
+            <w:tcW w:w="630" w:type="dxa"/>
+            <w:tcBorders/>
+          </w:tcPr>
+          <w:p>
+            <w:pPr>
+              <w:pStyle w:val="TableContents"/>
+              <w:widowControl w:val="false"/>
+              <w:rPr/>
+            </w:pPr>
+            <w:r>
+              <w:rPr/>
+            </w:r>
+          </w:p>
+        </w:tc>
+        <w:tc>
+          <w:tcPr>
+            <w:tcW w:w="631" w:type="dxa"/>
+            <w:tcBorders/>
+          </w:tcPr>
+          <w:p>
+            <w:pPr>
+              <w:pStyle w:val="TableContents"/>
+              <w:widowControl w:val="false"/>
+              <w:rPr/>
+            </w:pPr>
+            <w:r>
+              <w:rPr/>
+            </w:r>
+          </w:p>
+        </w:tc>
+        <w:tc>
+          <w:tcPr>
+            <w:tcW w:w="630" w:type="dxa"/>
+            <w:tcBorders/>
+          </w:tcPr>
+          <w:p>
+            <w:pPr>
+              <w:pStyle w:val="TableContents"/>
+              <w:widowControl w:val="false"/>
+              <w:rPr/>
+            </w:pPr>
+            <w:r>
+              <w:rPr/>
+            </w:r>
+          </w:p>
+        </w:tc>
+        <w:tc>
+          <w:tcPr>
+            <w:tcW w:w="630" w:type="dxa"/>
+            <w:tcBorders/>
+          </w:tcPr>
+          <w:p>
+            <w:pPr>
+              <w:pStyle w:val="TableContents"/>
+              <w:widowControl w:val="false"/>
+              <w:rPr/>
+            </w:pPr>
+            <w:r>
+              <w:rPr/>
+            </w:r>
+          </w:p>
+        </w:tc>
+        <w:tc>
+          <w:tcPr>
+            <w:tcW w:w="629" w:type="dxa"/>
+            <w:tcBorders/>
+          </w:tcPr>
+          <w:p>
+            <w:pPr>
+              <w:pStyle w:val="TableContents"/>
+              <w:widowControl w:val="false"/>
+              <w:rPr/>
+            </w:pPr>
+            <w:r>
+              <w:rPr/>
+            </w:r>
+          </w:p>
+        </w:tc>
+      </w:tr>
+      <w:tr>
+        <w:trPr>
+          <w:trHeight w:val="450" w:hRule="atLeast"/>
+        </w:trPr>
+        <w:tc>
+          <w:tcPr>
+            <w:tcW w:w="2159" w:type="dxa"/>
+            <w:tcBorders/>
+          </w:tcPr>
+          <w:p>
+            <w:pPr>
+              <w:pStyle w:val="TableContents"/>
+              <w:widowControl w:val="false"/>
+              <w:rPr/>
+            </w:pPr>
+            <w:r>
+              <w:rPr/>
+              <w:t>Program Coding/Development</w:t>
+            </w:r>
+          </w:p>
+        </w:tc>
+        <w:tc>
+          <w:tcPr>
+            <w:tcW w:w="630" w:type="dxa"/>
+            <w:tcBorders/>
+          </w:tcPr>
+          <w:p>
+            <w:pPr>
+              <w:pStyle w:val="TableContents"/>
+              <w:widowControl w:val="false"/>
+              <w:rPr/>
+            </w:pPr>
+            <w:r>
+              <w:rPr/>
+            </w:r>
+          </w:p>
+        </w:tc>
+        <w:tc>
+          <w:tcPr>
+            <w:tcW w:w="631" w:type="dxa"/>
+            <w:tcBorders/>
+          </w:tcPr>
+          <w:p>
+            <w:pPr>
+              <w:pStyle w:val="TableContents"/>
+              <w:widowControl w:val="false"/>
+              <w:rPr/>
+            </w:pPr>
+            <w:r>
+              <w:rPr/>
+            </w:r>
+          </w:p>
+        </w:tc>
+        <w:tc>
+          <w:tcPr>
+            <w:tcW w:w="630" w:type="dxa"/>
+            <w:tcBorders/>
+          </w:tcPr>
+          <w:p>
+            <w:pPr>
+              <w:pStyle w:val="TableContents"/>
+              <w:widowControl w:val="false"/>
+              <w:rPr/>
+            </w:pPr>
+            <w:r>
+              <w:rPr/>
+            </w:r>
+          </w:p>
+        </w:tc>
+        <w:tc>
+          <w:tcPr>
+            <w:tcW w:w="630" w:type="dxa"/>
+            <w:tcBorders/>
+          </w:tcPr>
+          <w:p>
+            <w:pPr>
+              <w:pStyle w:val="TableContents"/>
+              <w:widowControl w:val="false"/>
+              <w:rPr/>
+            </w:pPr>
+            <w:r>
+              <w:rPr/>
+            </w:r>
+          </w:p>
+        </w:tc>
+        <w:tc>
+          <w:tcPr>
+            <w:tcW w:w="630" w:type="dxa"/>
+            <w:tcBorders/>
+          </w:tcPr>
+          <w:p>
+            <w:pPr>
+              <w:pStyle w:val="TableContents"/>
+              <w:widowControl w:val="false"/>
+              <w:rPr/>
+            </w:pPr>
+            <w:r>
+              <w:rPr/>
+            </w:r>
+          </w:p>
+        </w:tc>
+        <w:tc>
+          <w:tcPr>
+            <w:tcW w:w="629" w:type="dxa"/>
+            <w:tcBorders/>
+          </w:tcPr>
+          <w:p>
+            <w:pPr>
+              <w:pStyle w:val="TableContents"/>
+              <w:widowControl w:val="false"/>
+              <w:rPr/>
+            </w:pPr>
+            <w:r>
+              <w:rPr/>
+              <mc:AlternateContent>
+                <mc:Choice Requires="wps">
+                  <w:drawing>
+                    <wp:anchor behindDoc="0" distT="1270" distB="635" distL="1270" distR="635" simplePos="0" locked="0" layoutInCell="0" allowOverlap="1" relativeHeight="6">
+                      <wp:simplePos x="0" y="0"/>
+                      <wp:positionH relativeFrom="column">
+                        <wp:posOffset>59690</wp:posOffset>
+                      </wp:positionH>
+                      <wp:positionV relativeFrom="paragraph">
+                        <wp:posOffset>15875</wp:posOffset>
+                      </wp:positionV>
+                      <wp:extent cx="1485265" cy="238125"/>
+                      <wp:effectExtent l="1270" t="1270" r="635" b="635"/>
+                      <wp:wrapNone/>
+                      <wp:docPr id="5" name="Shape 5"/>
+                      <a:graphic xmlns:a="http://schemas.openxmlformats.org/drawingml/2006/main">
+                        <a:graphicData uri="http://schemas.microsoft.com/office/word/2010/wordprocessingShape">
+                          <wps:wsp>
+                            <wps:cNvSpPr/>
+                            <wps:spPr>
+                              <a:xfrm>
+                                <a:off x="0" y="0"/>
+                                <a:ext cx="1485360" cy="237960"/>
+                              </a:xfrm>
+                              <a:prstGeom prst="rightArrow">
+                                <a:avLst>
+                                  <a:gd name="adj1" fmla="val 50000"/>
+                                  <a:gd name="adj2" fmla="val 156051"/>
+                                </a:avLst>
+                              </a:prstGeom>
+                              <a:solidFill>
+                                <a:srgbClr val="729fcf"/>
+                              </a:solidFill>
+                              <a:ln w="0">
+                                <a:solidFill>
+                                  <a:srgbClr val="3465a4"/>
+                                </a:solidFill>
+                              </a:ln>
+                            </wps:spPr>
+                            <wps:style>
+                              <a:lnRef idx="0"/>
+                              <a:fillRef idx="0"/>
+                              <a:effectRef idx="0"/>
+                              <a:fontRef idx="minor"/>
+                            </wps:style>
+                            <wps:bodyPr/>
+                          </wps:wsp>
+                        </a:graphicData>
+                      </a:graphic>
+                    </wp:anchor>
+                  </w:drawing>
+                </mc:Choice>
+                <mc:Fallback>
+                  <w:pict>
+                    <v:shape id="shape_0" ID="Shape 5" path="l-2147483635,-2147483631l-2147483635,0l-2147483622,-2147483632l-2147483635,-2147483623l-2147483635,-2147483629l0,-2147483629xe" fillcolor="#729fcf" stroked="t" o:allowincell="f" style="position:absolute;margin-left:4.7pt;margin-top:1.25pt;width:116.9pt;height:18.7pt;mso-wrap-style:none;v-text-anchor:middle" type="_x0000_t13">
+                      <v:fill o:detectmouseclick="t" type="solid" color2="#8d6030"/>
+                      <v:stroke color="#3465a4" joinstyle="round" endcap="flat"/>
+                      <w10:wrap type="none"/>
+                    </v:shape>
+                  </w:pict>
+                </mc:Fallback>
+              </mc:AlternateContent>
+            </w:r>
+          </w:p>
+        </w:tc>
+        <w:tc>
+          <w:tcPr>
+            <w:tcW w:w="630" w:type="dxa"/>
+            <w:tcBorders/>
+          </w:tcPr>
+          <w:p>
+            <w:pPr>
+              <w:pStyle w:val="TableContents"/>
+              <w:widowControl w:val="false"/>
+              <w:rPr/>
+            </w:pPr>
+            <w:r>
+              <w:rPr/>
+            </w:r>
+          </w:p>
+        </w:tc>
+        <w:tc>
+          <w:tcPr>
+            <w:tcW w:w="630" w:type="dxa"/>
+            <w:tcBorders/>
+          </w:tcPr>
+          <w:p>
+            <w:pPr>
+              <w:pStyle w:val="TableContents"/>
+              <w:widowControl w:val="false"/>
+              <w:rPr/>
+            </w:pPr>
+            <w:r>
+              <w:rPr/>
+            </w:r>
+          </w:p>
+        </w:tc>
+        <w:tc>
+          <w:tcPr>
+            <w:tcW w:w="631" w:type="dxa"/>
+            <w:tcBorders/>
+          </w:tcPr>
+          <w:p>
+            <w:pPr>
+              <w:pStyle w:val="TableContents"/>
+              <w:widowControl w:val="false"/>
+              <w:rPr/>
+            </w:pPr>
+            <w:r>
+              <w:rPr/>
+            </w:r>
+          </w:p>
+        </w:tc>
+        <w:tc>
+          <w:tcPr>
+            <w:tcW w:w="630" w:type="dxa"/>
+            <w:tcBorders/>
+          </w:tcPr>
+          <w:p>
+            <w:pPr>
+              <w:pStyle w:val="TableContents"/>
+              <w:widowControl w:val="false"/>
+              <w:rPr/>
+            </w:pPr>
+            <w:r>
+              <w:rPr/>
+            </w:r>
+          </w:p>
+        </w:tc>
+        <w:tc>
+          <w:tcPr>
+            <w:tcW w:w="630" w:type="dxa"/>
+            <w:tcBorders/>
+          </w:tcPr>
+          <w:p>
+            <w:pPr>
+              <w:pStyle w:val="TableContents"/>
+              <w:widowControl w:val="false"/>
+              <w:rPr/>
+            </w:pPr>
+            <w:r>
+              <w:rPr/>
+            </w:r>
+          </w:p>
+        </w:tc>
+        <w:tc>
+          <w:tcPr>
+            <w:tcW w:w="629" w:type="dxa"/>
+            <w:tcBorders/>
+          </w:tcPr>
+          <w:p>
+            <w:pPr>
+              <w:pStyle w:val="TableContents"/>
+              <w:widowControl w:val="false"/>
+              <w:rPr/>
+            </w:pPr>
+            <w:r>
+              <w:rPr/>
+            </w:r>
+          </w:p>
+        </w:tc>
+      </w:tr>
+      <w:tr>
+        <w:trPr/>
+        <w:tc>
+          <w:tcPr>
+            <w:tcW w:w="2159" w:type="dxa"/>
+            <w:tcBorders/>
+          </w:tcPr>
+          <w:p>
+            <w:pPr>
+              <w:pStyle w:val="TableContents"/>
+              <w:widowControl w:val="false"/>
+              <w:rPr/>
+            </w:pPr>
+            <w:r>
+              <w:rPr/>
+              <w:t>Program Testing and Debugging</w:t>
+            </w:r>
+          </w:p>
+        </w:tc>
+        <w:tc>
+          <w:tcPr>
+            <w:tcW w:w="630" w:type="dxa"/>
+            <w:tcBorders/>
+          </w:tcPr>
+          <w:p>
+            <w:pPr>
+              <w:pStyle w:val="TableContents"/>
+              <w:widowControl w:val="false"/>
+              <w:rPr/>
+            </w:pPr>
+            <w:r>
+              <w:rPr/>
+            </w:r>
+          </w:p>
+        </w:tc>
+        <w:tc>
+          <w:tcPr>
+            <w:tcW w:w="631" w:type="dxa"/>
+            <w:tcBorders/>
+          </w:tcPr>
+          <w:p>
+            <w:pPr>
+              <w:pStyle w:val="TableContents"/>
+              <w:widowControl w:val="false"/>
+              <w:rPr/>
+            </w:pPr>
+            <w:r>
+              <w:rPr/>
+            </w:r>
+          </w:p>
+        </w:tc>
+        <w:tc>
+          <w:tcPr>
+            <w:tcW w:w="630" w:type="dxa"/>
+            <w:tcBorders/>
+          </w:tcPr>
+          <w:p>
+            <w:pPr>
+              <w:pStyle w:val="TableContents"/>
+              <w:widowControl w:val="false"/>
+              <w:rPr/>
+            </w:pPr>
+            <w:r>
+              <w:rPr/>
+            </w:r>
+          </w:p>
+        </w:tc>
+        <w:tc>
+          <w:tcPr>
+            <w:tcW w:w="630" w:type="dxa"/>
+            <w:tcBorders/>
+          </w:tcPr>
+          <w:p>
+            <w:pPr>
+              <w:pStyle w:val="TableContents"/>
+              <w:widowControl w:val="false"/>
+              <w:rPr/>
+            </w:pPr>
+            <w:r>
+              <w:rPr/>
+            </w:r>
+          </w:p>
+        </w:tc>
+        <w:tc>
+          <w:tcPr>
+            <w:tcW w:w="630" w:type="dxa"/>
+            <w:tcBorders/>
+          </w:tcPr>
+          <w:p>
+            <w:pPr>
+              <w:pStyle w:val="TableContents"/>
+              <w:widowControl w:val="false"/>
+              <w:rPr/>
+            </w:pPr>
+            <w:r>
+              <w:rPr/>
+            </w:r>
+          </w:p>
+        </w:tc>
+        <w:tc>
+          <w:tcPr>
+            <w:tcW w:w="629" w:type="dxa"/>
+            <w:tcBorders/>
+          </w:tcPr>
+          <w:p>
+            <w:pPr>
+              <w:pStyle w:val="TableContents"/>
+              <w:widowControl w:val="false"/>
+              <w:rPr/>
+            </w:pPr>
+            <w:r>
+              <w:rPr/>
+            </w:r>
+          </w:p>
+        </w:tc>
+        <w:tc>
+          <w:tcPr>
+            <w:tcW w:w="630" w:type="dxa"/>
+            <w:tcBorders/>
+          </w:tcPr>
+          <w:p>
+            <w:pPr>
+              <w:pStyle w:val="TableContents"/>
+              <w:widowControl w:val="false"/>
+              <w:rPr/>
+            </w:pPr>
+            <w:r>
+              <w:rPr/>
+              <mc:AlternateContent>
+                <mc:Choice Requires="wps">
+                  <w:drawing>
+                    <wp:anchor behindDoc="0" distT="1270" distB="635" distL="1270" distR="635" simplePos="0" locked="0" layoutInCell="0" allowOverlap="1" relativeHeight="7">
+                      <wp:simplePos x="0" y="0"/>
+                      <wp:positionH relativeFrom="column">
+                        <wp:posOffset>59690</wp:posOffset>
+                      </wp:positionH>
+                      <wp:positionV relativeFrom="paragraph">
+                        <wp:posOffset>15875</wp:posOffset>
+                      </wp:positionV>
+                      <wp:extent cx="1616075" cy="238125"/>
+                      <wp:effectExtent l="1270" t="1270" r="635" b="635"/>
+                      <wp:wrapNone/>
+                      <wp:docPr id="6" name="Shape 6"/>
+                      <a:graphic xmlns:a="http://schemas.openxmlformats.org/drawingml/2006/main">
+                        <a:graphicData uri="http://schemas.microsoft.com/office/word/2010/wordprocessingShape">
+                          <wps:wsp>
+                            <wps:cNvSpPr/>
+                            <wps:spPr>
+                              <a:xfrm>
+                                <a:off x="0" y="0"/>
+                                <a:ext cx="1616040" cy="237960"/>
+                              </a:xfrm>
+                              <a:prstGeom prst="rightArrow">
+                                <a:avLst>
+                                  <a:gd name="adj1" fmla="val 50000"/>
+                                  <a:gd name="adj2" fmla="val 169781"/>
+                                </a:avLst>
+                              </a:prstGeom>
+                              <a:solidFill>
+                                <a:srgbClr val="729fcf"/>
+                              </a:solidFill>
+                              <a:ln w="0">
+                                <a:solidFill>
+                                  <a:srgbClr val="3465a4"/>
+                                </a:solidFill>
+                              </a:ln>
+                            </wps:spPr>
+                            <wps:style>
+                              <a:lnRef idx="0"/>
+                              <a:fillRef idx="0"/>
+                              <a:effectRef idx="0"/>
+                              <a:fontRef idx="minor"/>
+                            </wps:style>
+                            <wps:bodyPr/>
+                          </wps:wsp>
+                        </a:graphicData>
+                      </a:graphic>
+                    </wp:anchor>
+                  </w:drawing>
+                </mc:Choice>
+                <mc:Fallback>
+                  <w:pict>
+                    <v:shape id="shape_0" ID="Shape 6" path="l-2147483635,-2147483631l-2147483635,0l-2147483622,-2147483632l-2147483635,-2147483623l-2147483635,-2147483629l0,-2147483629xe" fillcolor="#729fcf" stroked="t" o:allowincell="f" style="position:absolute;margin-left:4.7pt;margin-top:1.25pt;width:127.2pt;height:18.7pt;mso-wrap-style:none;v-text-anchor:middle" type="_x0000_t13">
+                      <v:fill o:detectmouseclick="t" type="solid" color2="#8d6030"/>
+                      <v:stroke color="#3465a4" joinstyle="round" endcap="flat"/>
+                      <w10:wrap type="none"/>
+                    </v:shape>
+                  </w:pict>
+                </mc:Fallback>
+              </mc:AlternateContent>
+            </w:r>
+          </w:p>
+        </w:tc>
+        <w:tc>
+          <w:tcPr>
+            <w:tcW w:w="630" w:type="dxa"/>
+            <w:tcBorders/>
+          </w:tcPr>
+          <w:p>
+            <w:pPr>
+              <w:pStyle w:val="TableContents"/>
+              <w:widowControl w:val="false"/>
+              <w:rPr/>
+            </w:pPr>
+            <w:r>
+              <w:rPr/>
+            </w:r>
+          </w:p>
+        </w:tc>
+        <w:tc>
+          <w:tcPr>
+            <w:tcW w:w="631" w:type="dxa"/>
+            <w:tcBorders/>
+          </w:tcPr>
+          <w:p>
+            <w:pPr>
+              <w:pStyle w:val="TableContents"/>
+              <w:widowControl w:val="false"/>
+              <w:rPr/>
+            </w:pPr>
+            <w:r>
+              <w:rPr/>
+            </w:r>
+          </w:p>
+        </w:tc>
+        <w:tc>
+          <w:tcPr>
+            <w:tcW w:w="630" w:type="dxa"/>
+            <w:tcBorders/>
+          </w:tcPr>
+          <w:p>
+            <w:pPr>
+              <w:pStyle w:val="TableContents"/>
+              <w:widowControl w:val="false"/>
+              <w:rPr/>
+            </w:pPr>
+            <w:r>
+              <w:rPr/>
+            </w:r>
+          </w:p>
+        </w:tc>
+        <w:tc>
+          <w:tcPr>
+            <w:tcW w:w="630" w:type="dxa"/>
+            <w:tcBorders/>
+          </w:tcPr>
+          <w:p>
+            <w:pPr>
+              <w:pStyle w:val="TableContents"/>
+              <w:widowControl w:val="false"/>
+              <w:rPr/>
+            </w:pPr>
+            <w:r>
+              <w:rPr/>
+            </w:r>
+          </w:p>
+        </w:tc>
+        <w:tc>
+          <w:tcPr>
+            <w:tcW w:w="629" w:type="dxa"/>
+            <w:tcBorders/>
+          </w:tcPr>
+          <w:p>
+            <w:pPr>
+              <w:pStyle w:val="TableContents"/>
+              <w:widowControl w:val="false"/>
+              <w:rPr/>
+            </w:pPr>
+            <w:r>
+              <w:rPr/>
+            </w:r>
+          </w:p>
+        </w:tc>
+      </w:tr>
+      <w:tr>
+        <w:trPr/>
+        <w:tc>
+          <w:tcPr>
+            <w:tcW w:w="2159" w:type="dxa"/>
+            <w:tcBorders/>
+          </w:tcPr>
+          <w:p>
+            <w:pPr>
+              <w:pStyle w:val="TableContents"/>
+              <w:widowControl w:val="false"/>
+              <w:rPr/>
+            </w:pPr>
+            <w:r>
+              <w:rPr/>
+              <w:t>Program Implementation</w:t>
+            </w:r>
+          </w:p>
+        </w:tc>
+        <w:tc>
+          <w:tcPr>
+            <w:tcW w:w="630" w:type="dxa"/>
+            <w:tcBorders/>
+          </w:tcPr>
+          <w:p>
+            <w:pPr>
+              <w:pStyle w:val="TableContents"/>
+              <w:widowControl w:val="false"/>
+              <w:rPr/>
+            </w:pPr>
+            <w:r>
+              <w:rPr/>
+            </w:r>
+          </w:p>
+        </w:tc>
+        <w:tc>
+          <w:tcPr>
+            <w:tcW w:w="631" w:type="dxa"/>
+            <w:tcBorders/>
+          </w:tcPr>
+          <w:p>
+            <w:pPr>
+              <w:pStyle w:val="TableContents"/>
+              <w:widowControl w:val="false"/>
+              <w:rPr/>
+            </w:pPr>
+            <w:r>
+              <w:rPr/>
+            </w:r>
+          </w:p>
+        </w:tc>
+        <w:tc>
+          <w:tcPr>
+            <w:tcW w:w="630" w:type="dxa"/>
+            <w:tcBorders/>
+          </w:tcPr>
+          <w:p>
+            <w:pPr>
+              <w:pStyle w:val="TableContents"/>
+              <w:widowControl w:val="false"/>
+              <w:rPr/>
+            </w:pPr>
+            <w:r>
+              <w:rPr/>
+            </w:r>
+          </w:p>
+        </w:tc>
+        <w:tc>
+          <w:tcPr>
+            <w:tcW w:w="630" w:type="dxa"/>
+            <w:tcBorders/>
+          </w:tcPr>
+          <w:p>
+            <w:pPr>
+              <w:pStyle w:val="TableContents"/>
+              <w:widowControl w:val="false"/>
+              <w:rPr/>
+            </w:pPr>
+            <w:r>
+              <w:rPr/>
+            </w:r>
+          </w:p>
+        </w:tc>
+        <w:tc>
+          <w:tcPr>
+            <w:tcW w:w="630" w:type="dxa"/>
+            <w:tcBorders/>
+          </w:tcPr>
+          <w:p>
+            <w:pPr>
+              <w:pStyle w:val="TableContents"/>
+              <w:widowControl w:val="false"/>
+              <w:rPr/>
+            </w:pPr>
+            <w:r>
+              <w:rPr/>
+            </w:r>
+          </w:p>
+        </w:tc>
+        <w:tc>
+          <w:tcPr>
+            <w:tcW w:w="629" w:type="dxa"/>
+            <w:tcBorders/>
+          </w:tcPr>
+          <w:p>
+            <w:pPr>
+              <w:pStyle w:val="TableContents"/>
+              <w:widowControl w:val="false"/>
+              <w:rPr/>
+            </w:pPr>
+            <w:r>
+              <w:rPr/>
+            </w:r>
+          </w:p>
+        </w:tc>
+        <w:tc>
+          <w:tcPr>
+            <w:tcW w:w="630" w:type="dxa"/>
+            <w:tcBorders/>
+          </w:tcPr>
+          <w:p>
+            <w:pPr>
+              <w:pStyle w:val="TableContents"/>
+              <w:widowControl w:val="false"/>
+              <w:rPr/>
+            </w:pPr>
+            <w:r>
+              <w:rPr/>
+            </w:r>
+          </w:p>
+        </w:tc>
+        <w:tc>
+          <w:tcPr>
+            <w:tcW w:w="630" w:type="dxa"/>
+            <w:tcBorders/>
+          </w:tcPr>
+          <w:p>
+            <w:pPr>
+              <w:pStyle w:val="TableContents"/>
+              <w:widowControl w:val="false"/>
+              <w:rPr/>
+            </w:pPr>
+            <w:r>
+              <w:rPr/>
+            </w:r>
+          </w:p>
+        </w:tc>
+        <w:tc>
+          <w:tcPr>
+            <w:tcW w:w="631" w:type="dxa"/>
+            <w:tcBorders/>
+          </w:tcPr>
+          <w:p>
+            <w:pPr>
+              <w:pStyle w:val="TableContents"/>
+              <w:widowControl w:val="false"/>
+              <w:rPr/>
+            </w:pPr>
+            <w:r>
+              <w:rPr/>
+            </w:r>
+          </w:p>
+        </w:tc>
+        <w:tc>
+          <w:tcPr>
+            <w:tcW w:w="630" w:type="dxa"/>
+            <w:tcBorders/>
+          </w:tcPr>
+          <w:p>
+            <w:pPr>
+              <w:pStyle w:val="TableContents"/>
+              <w:widowControl w:val="false"/>
+              <w:rPr/>
+            </w:pPr>
+            <w:r>
+              <w:rPr/>
+            </w:r>
+          </w:p>
+        </w:tc>
+        <w:tc>
+          <w:tcPr>
+            <w:tcW w:w="630" w:type="dxa"/>
+            <w:tcBorders/>
+          </w:tcPr>
+          <w:p>
+            <w:pPr>
+              <w:pStyle w:val="TableContents"/>
+              <w:widowControl w:val="false"/>
+              <w:rPr/>
+            </w:pPr>
+            <w:r>
+              <w:rPr/>
+              <mc:AlternateContent>
+                <mc:Choice Requires="wps">
+                  <w:drawing>
+                    <wp:anchor behindDoc="0" distT="1270" distB="635" distL="635" distR="1270" simplePos="0" locked="0" layoutInCell="0" allowOverlap="1" relativeHeight="8">
+                      <wp:simplePos x="0" y="0"/>
+                      <wp:positionH relativeFrom="column">
+                        <wp:posOffset>13970</wp:posOffset>
+                      </wp:positionH>
+                      <wp:positionV relativeFrom="paragraph">
+                        <wp:posOffset>15875</wp:posOffset>
+                      </wp:positionV>
+                      <wp:extent cx="769620" cy="238125"/>
+                      <wp:effectExtent l="635" t="1270" r="1270" b="635"/>
+                      <wp:wrapNone/>
+                      <wp:docPr id="7" name="Shape 7"/>
+                      <a:graphic xmlns:a="http://schemas.openxmlformats.org/drawingml/2006/main">
+                        <a:graphicData uri="http://schemas.microsoft.com/office/word/2010/wordprocessingShape">
+                          <wps:wsp>
+                            <wps:cNvSpPr/>
+                            <wps:spPr>
+                              <a:xfrm>
+                                <a:off x="0" y="0"/>
+                                <a:ext cx="769680" cy="237960"/>
+                              </a:xfrm>
+                              <a:prstGeom prst="rightArrow">
+                                <a:avLst>
+                                  <a:gd name="adj1" fmla="val 50000"/>
+                                  <a:gd name="adj2" fmla="val 80862"/>
+                                </a:avLst>
+                              </a:prstGeom>
+                              <a:solidFill>
+                                <a:srgbClr val="729fcf"/>
+                              </a:solidFill>
+                              <a:ln w="0">
+                                <a:solidFill>
+                                  <a:srgbClr val="3465a4"/>
+                                </a:solidFill>
+                              </a:ln>
+                            </wps:spPr>
+                            <wps:style>
+                              <a:lnRef idx="0"/>
+                              <a:fillRef idx="0"/>
+                              <a:effectRef idx="0"/>
+                              <a:fontRef idx="minor"/>
+                            </wps:style>
+                            <wps:bodyPr/>
+                          </wps:wsp>
+                        </a:graphicData>
+                      </a:graphic>
+                    </wp:anchor>
+                  </w:drawing>
+                </mc:Choice>
+                <mc:Fallback>
+                  <w:pict>
+                    <v:shape id="shape_0" ID="Shape 7" path="l-2147483635,-2147483631l-2147483635,0l-2147483622,-2147483632l-2147483635,-2147483623l-2147483635,-2147483629l0,-2147483629xe" fillcolor="#729fcf" stroked="t" o:allowincell="f" style="position:absolute;margin-left:1.1pt;margin-top:1.25pt;width:60.55pt;height:18.7pt;mso-wrap-style:none;v-text-anchor:middle" type="_x0000_t13">
+                      <v:fill o:detectmouseclick="t" type="solid" color2="#8d6030"/>
+                      <v:stroke color="#3465a4" joinstyle="round" endcap="flat"/>
+                      <w10:wrap type="none"/>
+                    </v:shape>
+                  </w:pict>
+                </mc:Fallback>
+              </mc:AlternateContent>
+            </w:r>
+          </w:p>
+        </w:tc>
+        <w:tc>
+          <w:tcPr>
+            <w:tcW w:w="629" w:type="dxa"/>
+            <w:tcBorders/>
+          </w:tcPr>
+          <w:p>
+            <w:pPr>
+              <w:pStyle w:val="TableContents"/>
+              <w:widowControl w:val="false"/>
+              <w:rPr/>
+            </w:pPr>
+            <w:r>
+              <w:rPr/>
+            </w:r>
+          </w:p>
+        </w:tc>
+      </w:tr>
+      <w:tr>
+        <w:trPr/>
+        <w:tc>
+          <w:tcPr>
+            <w:tcW w:w="2159" w:type="dxa"/>
+            <w:tcBorders/>
+          </w:tcPr>
+          <w:p>
+            <w:pPr>
+              <w:pStyle w:val="TableContents"/>
+              <w:widowControl w:val="false"/>
+              <w:rPr/>
+            </w:pPr>
+            <w:r>
+              <w:rPr/>
+              <w:t>Program Documentation</w:t>
+            </w:r>
+          </w:p>
+        </w:tc>
+        <w:tc>
+          <w:tcPr>
+            <w:tcW w:w="630" w:type="dxa"/>
+            <w:tcBorders/>
+          </w:tcPr>
+          <w:p>
+            <w:pPr>
+              <w:pStyle w:val="TableContents"/>
+              <w:widowControl w:val="false"/>
+              <w:rPr/>
+            </w:pPr>
+            <w:r>
+              <w:rPr/>
+              <mc:AlternateContent>
+                <mc:Choice Requires="wps">
+                  <w:drawing>
+                    <wp:anchor behindDoc="0" distT="1270" distB="635" distL="1270" distR="635" simplePos="0" locked="0" layoutInCell="0" allowOverlap="1" relativeHeight="9">
+                      <wp:simplePos x="0" y="0"/>
+                      <wp:positionH relativeFrom="column">
+                        <wp:posOffset>59690</wp:posOffset>
+                      </wp:positionH>
+                      <wp:positionV relativeFrom="paragraph">
+                        <wp:posOffset>15875</wp:posOffset>
+                      </wp:positionV>
+                      <wp:extent cx="4683125" cy="238125"/>
+                      <wp:effectExtent l="1270" t="1270" r="635" b="635"/>
+                      <wp:wrapNone/>
+                      <wp:docPr id="8" name="Shape 8"/>
+                      <a:graphic xmlns:a="http://schemas.openxmlformats.org/drawingml/2006/main">
+                        <a:graphicData uri="http://schemas.microsoft.com/office/word/2010/wordprocessingShape">
+                          <wps:wsp>
+                            <wps:cNvSpPr/>
+                            <wps:spPr>
+                              <a:xfrm>
+                                <a:off x="0" y="0"/>
+                                <a:ext cx="4683240" cy="237960"/>
+                              </a:xfrm>
+                              <a:prstGeom prst="rightArrow">
+                                <a:avLst>
+                                  <a:gd name="adj1" fmla="val 50000"/>
+                                  <a:gd name="adj2" fmla="val 492020"/>
+                                </a:avLst>
+                              </a:prstGeom>
+                              <a:solidFill>
+                                <a:srgbClr val="729fcf"/>
+                              </a:solidFill>
+                              <a:ln w="0">
+                                <a:solidFill>
+                                  <a:srgbClr val="3465a4"/>
+                                </a:solidFill>
+                              </a:ln>
+                            </wps:spPr>
+                            <wps:style>
+                              <a:lnRef idx="0"/>
+                              <a:fillRef idx="0"/>
+                              <a:effectRef idx="0"/>
+                              <a:fontRef idx="minor"/>
+                            </wps:style>
+                            <wps:bodyPr/>
+                          </wps:wsp>
+                        </a:graphicData>
+                      </a:graphic>
+                    </wp:anchor>
+                  </w:drawing>
+                </mc:Choice>
+                <mc:Fallback>
+                  <w:pict>
+                    <v:shape id="shape_0" ID="Shape 8" path="l-2147483635,-2147483631l-2147483635,0l-2147483622,-2147483632l-2147483635,-2147483623l-2147483635,-2147483629l0,-2147483629xe" fillcolor="#729fcf" stroked="t" o:allowincell="f" style="position:absolute;margin-left:4.7pt;margin-top:1.25pt;width:368.7pt;height:18.7pt;mso-wrap-style:none;v-text-anchor:middle" type="_x0000_t13">
+                      <v:fill o:detectmouseclick="t" type="solid" color2="#8d6030"/>
+                      <v:stroke color="#3465a4" joinstyle="round" endcap="flat"/>
+                      <w10:wrap type="none"/>
+                    </v:shape>
+                  </w:pict>
+                </mc:Fallback>
+              </mc:AlternateContent>
+            </w:r>
+          </w:p>
+        </w:tc>
+        <w:tc>
+          <w:tcPr>
+            <w:tcW w:w="631" w:type="dxa"/>
+            <w:tcBorders/>
+          </w:tcPr>
+          <w:p>
+            <w:pPr>
+              <w:pStyle w:val="TableContents"/>
+              <w:widowControl w:val="false"/>
+              <w:rPr/>
+            </w:pPr>
+            <w:r>
+              <w:rPr/>
+            </w:r>
+          </w:p>
+        </w:tc>
+        <w:tc>
+          <w:tcPr>
+            <w:tcW w:w="630" w:type="dxa"/>
+            <w:tcBorders/>
+          </w:tcPr>
+          <w:p>
+            <w:pPr>
+              <w:pStyle w:val="TableContents"/>
+              <w:widowControl w:val="false"/>
+              <w:rPr/>
+            </w:pPr>
+            <w:r>
+              <w:rPr/>
+            </w:r>
+          </w:p>
+        </w:tc>
+        <w:tc>
+          <w:tcPr>
+            <w:tcW w:w="630" w:type="dxa"/>
+            <w:tcBorders/>
+          </w:tcPr>
+          <w:p>
+            <w:pPr>
+              <w:pStyle w:val="TableContents"/>
+              <w:widowControl w:val="false"/>
+              <w:rPr/>
+            </w:pPr>
+            <w:r>
+              <w:rPr/>
+            </w:r>
+          </w:p>
+        </w:tc>
+        <w:tc>
+          <w:tcPr>
+            <w:tcW w:w="630" w:type="dxa"/>
+            <w:tcBorders/>
+          </w:tcPr>
+          <w:p>
+            <w:pPr>
+              <w:pStyle w:val="TableContents"/>
+              <w:widowControl w:val="false"/>
+              <w:rPr/>
+            </w:pPr>
+            <w:r>
+              <w:rPr/>
+            </w:r>
+          </w:p>
+        </w:tc>
+        <w:tc>
+          <w:tcPr>
+            <w:tcW w:w="629" w:type="dxa"/>
+            <w:tcBorders/>
+          </w:tcPr>
+          <w:p>
+            <w:pPr>
+              <w:pStyle w:val="TableContents"/>
+              <w:widowControl w:val="false"/>
+              <w:rPr/>
+            </w:pPr>
+            <w:r>
+              <w:rPr/>
+            </w:r>
+          </w:p>
+        </w:tc>
+        <w:tc>
+          <w:tcPr>
+            <w:tcW w:w="630" w:type="dxa"/>
+            <w:tcBorders/>
+          </w:tcPr>
+          <w:p>
+            <w:pPr>
+              <w:pStyle w:val="TableContents"/>
+              <w:widowControl w:val="false"/>
+              <w:rPr/>
+            </w:pPr>
+            <w:r>
+              <w:rPr/>
+            </w:r>
+          </w:p>
+        </w:tc>
+        <w:tc>
+          <w:tcPr>
+            <w:tcW w:w="630" w:type="dxa"/>
+            <w:tcBorders/>
+          </w:tcPr>
+          <w:p>
+            <w:pPr>
+              <w:pStyle w:val="TableContents"/>
+              <w:widowControl w:val="false"/>
+              <w:rPr/>
+            </w:pPr>
+            <w:r>
+              <w:rPr/>
+            </w:r>
+          </w:p>
+        </w:tc>
+        <w:tc>
+          <w:tcPr>
+            <w:tcW w:w="631" w:type="dxa"/>
+            <w:tcBorders/>
+          </w:tcPr>
+          <w:p>
+            <w:pPr>
+              <w:pStyle w:val="TableContents"/>
+              <w:widowControl w:val="false"/>
+              <w:rPr/>
+            </w:pPr>
+            <w:r>
+              <w:rPr/>
+            </w:r>
+          </w:p>
+        </w:tc>
+        <w:tc>
+          <w:tcPr>
+            <w:tcW w:w="630" w:type="dxa"/>
+            <w:tcBorders/>
+          </w:tcPr>
+          <w:p>
+            <w:pPr>
+              <w:pStyle w:val="TableContents"/>
+              <w:widowControl w:val="false"/>
+              <w:rPr/>
+            </w:pPr>
+            <w:r>
+              <w:rPr/>
+            </w:r>
+          </w:p>
+        </w:tc>
+        <w:tc>
+          <w:tcPr>
+            <w:tcW w:w="630" w:type="dxa"/>
+            <w:tcBorders/>
+          </w:tcPr>
+          <w:p>
+            <w:pPr>
+              <w:pStyle w:val="TableContents"/>
+              <w:widowControl w:val="false"/>
+              <w:rPr/>
+            </w:pPr>
+            <w:r>
+              <w:rPr/>
+            </w:r>
+          </w:p>
+        </w:tc>
+        <w:tc>
+          <w:tcPr>
+            <w:tcW w:w="629" w:type="dxa"/>
+            <w:tcBorders/>
+          </w:tcPr>
+          <w:p>
+            <w:pPr>
+              <w:pStyle w:val="TableContents"/>
+              <w:widowControl w:val="false"/>
+              <w:rPr/>
+            </w:pPr>
+            <w:r>
+              <w:rPr/>
+            </w:r>
+          </w:p>
+        </w:tc>
+      </w:tr>
+    </w:tbl>
+    <w:p>
+      <w:pPr>
+        <w:pStyle w:val="TextBody"/>
+        <w:rPr>
+          <w:b w:val="false"/>
+          <w:b w:val="false"/>
+          <w:bCs w:val="false"/>
+        </w:rPr>
+      </w:pPr>
+      <w:r>
+        <w:rPr>
+          <w:b w:val="false"/>
+          <w:bCs w:val="false"/>
+        </w:rPr>
+      </w:r>
+    </w:p>
+    <w:p>
+      <w:pPr>
+        <w:pStyle w:val="Heading2"/>
+        <w:spacing w:before="200" w:after="120"/>
+        <w:rPr>
+          <w:b w:val="false"/>
+          <w:b w:val="false"/>
+          <w:bCs w:val="false"/>
+        </w:rPr>
+      </w:pPr>
+      <w:r>
+        <w:rPr/>
+        <w:t>PROJECT SCHEDULING</w:t>
+      </w:r>
+    </w:p>
+    <w:p>
+      <w:pPr>
+        <w:pStyle w:val="TextBody"/>
+        <w:spacing w:before="200" w:after="120"/>
+        <w:rPr>
+          <w:b w:val="false"/>
+          <w:b w:val="false"/>
+          <w:bCs w:val="false"/>
+        </w:rPr>
+      </w:pPr>
+      <w:r>
+        <w:rPr/>
       </w:r>
     </w:p>
     <w:sectPr>
@@ -1846,7 +4566,9 @@
         </w:tabs>
         <w:ind w:left="1080" w:hanging="360"/>
       </w:pPr>
-      <w:rPr/>
+      <w:rPr>
+        <w:b w:val="false"/>
+      </w:rPr>
     </w:lvl>
     <w:lvl w:ilvl="2">
       <w:start w:val="1"/>
@@ -2624,5 +5346,28 @@
     </w:pPr>
     <w:rPr/>
   </w:style>
+  <w:style w:type="paragraph" w:styleId="TableContents">
+    <w:name w:val="Table Contents"/>
+    <w:basedOn w:val="Normal"/>
+    <w:qFormat/>
+    <w:pPr>
+      <w:widowControl w:val="false"/>
+      <w:suppressLineNumbers/>
+    </w:pPr>
+    <w:rPr/>
+  </w:style>
+  <w:style w:type="paragraph" w:styleId="TableHeading">
+    <w:name w:val="Table Heading"/>
+    <w:basedOn w:val="TableContents"/>
+    <w:qFormat/>
+    <w:pPr>
+      <w:suppressLineNumbers/>
+      <w:jc w:val="center"/>
+    </w:pPr>
+    <w:rPr>
+      <w:b/>
+      <w:bCs/>
+    </w:rPr>
+  </w:style>
 </w:styles>
 </file>
</xml_diff>